<commit_message>
Added some benchmark tests in tutorial
</commit_message>
<xml_diff>
--- a/Documents/Tutorial_Windows.docx
+++ b/Documents/Tutorial_Windows.docx
@@ -2195,7 +2195,17 @@
           <w:sz w:val="22"/>
           <w:szCs w:val="22"/>
         </w:rPr>
-        <w:t>modify the file</w:t>
+        <w:t xml:space="preserve">modify the </w:t>
+      </w:r>
+      <w:proofErr w:type="gramStart"/>
+      <w:r>
+        <w:rPr>
+          <w:rFonts w:ascii="Segoe UI" w:hAnsi="Segoe UI" w:cs="Segoe UI"/>
+          <w:color w:val="24292E"/>
+          <w:sz w:val="22"/>
+          <w:szCs w:val="22"/>
+        </w:rPr>
+        <w:t>file</w:t>
       </w:r>
       <w:r>
         <w:rPr>
@@ -2217,6 +2227,7 @@
         </w:rPr>
         <w:t>.</w:t>
       </w:r>
+      <w:proofErr w:type="gramEnd"/>
       <w:r>
         <w:rPr>
           <w:rFonts w:asciiTheme="majorHAnsi" w:hAnsiTheme="majorHAnsi" w:cstheme="majorHAnsi"/>
@@ -2394,6 +2405,7 @@
         </w:rPr>
         <w:t xml:space="preserve">: this may save to </w:t>
       </w:r>
+      <w:proofErr w:type="gramStart"/>
       <w:r>
         <w:rPr>
           <w:rFonts w:ascii="Segoe UI" w:hAnsi="Segoe UI" w:cs="Segoe UI"/>
@@ -2412,6 +2424,7 @@
         </w:rPr>
         <w:t>.</w:t>
       </w:r>
+      <w:proofErr w:type="gramEnd"/>
       <w:r>
         <w:rPr>
           <w:rFonts w:asciiTheme="majorHAnsi" w:hAnsiTheme="majorHAnsi" w:cstheme="majorHAnsi"/>
@@ -2788,7 +2801,27 @@
                 <w:sz w:val="24"/>
                 <w:szCs w:val="24"/>
               </w:rPr>
-              <w:t>Load all of the images from a directory</w:t>
+              <w:t xml:space="preserve">Load </w:t>
+            </w:r>
+            <w:proofErr w:type="gramStart"/>
+            <w:r>
+              <w:rPr>
+                <w:rFonts w:ascii="Segoe UI" w:eastAsia="Times New Roman" w:hAnsi="Segoe UI" w:cs="Segoe UI"/>
+                <w:color w:val="24292E"/>
+                <w:sz w:val="24"/>
+                <w:szCs w:val="24"/>
+              </w:rPr>
+              <w:t>all of</w:t>
+            </w:r>
+            <w:proofErr w:type="gramEnd"/>
+            <w:r>
+              <w:rPr>
+                <w:rFonts w:ascii="Segoe UI" w:eastAsia="Times New Roman" w:hAnsi="Segoe UI" w:cs="Segoe UI"/>
+                <w:color w:val="24292E"/>
+                <w:sz w:val="24"/>
+                <w:szCs w:val="24"/>
+              </w:rPr>
+              <w:t xml:space="preserve"> the images from a directory</w:t>
             </w:r>
           </w:p>
         </w:tc>
@@ -5001,7 +5034,7 @@
           <w:rPr>
             <w:rStyle w:val="Hyperlink"/>
             <w:rFonts w:ascii="Segoe UI" w:hAnsi="Segoe UI" w:cs="Segoe UI"/>
-            <w:color w:val="0366D6"/>
+            <w:color w:val="7030A0"/>
             <w:sz w:val="22"/>
             <w:szCs w:val="22"/>
           </w:rPr>
@@ -7440,7 +7473,17 @@
           <w:sz w:val="22"/>
           <w:szCs w:val="22"/>
         </w:rPr>
-        <w:t xml:space="preserve">All data collected is placed in the </w:t>
+        <w:t xml:space="preserve">All data collected is placed in </w:t>
+      </w:r>
+      <w:proofErr w:type="gramStart"/>
+      <w:r>
+        <w:rPr>
+          <w:rFonts w:ascii="Segoe UI" w:hAnsi="Segoe UI" w:cs="Segoe UI"/>
+          <w:color w:val="24292E"/>
+          <w:sz w:val="22"/>
+          <w:szCs w:val="22"/>
+        </w:rPr>
+        <w:t xml:space="preserve">the </w:t>
       </w:r>
       <w:r>
         <w:rPr>
@@ -7451,7 +7494,19 @@
           <w:sz w:val="22"/>
           <w:szCs w:val="22"/>
         </w:rPr>
-        <w:t>./</w:t>
+        <w:t>.</w:t>
+      </w:r>
+      <w:proofErr w:type="gramEnd"/>
+      <w:r>
+        <w:rPr>
+          <w:rFonts w:ascii="Segoe UI" w:hAnsi="Segoe UI" w:cs="Segoe UI"/>
+          <w:i/>
+          <w:iCs/>
+          <w:color w:val="24292E"/>
+          <w:sz w:val="22"/>
+          <w:szCs w:val="22"/>
+        </w:rPr>
+        <w:t>/</w:t>
       </w:r>
       <w:proofErr w:type="spellStart"/>
       <w:r>
@@ -8322,7 +8377,21 @@
         <w:rPr>
           <w:rFonts w:ascii="Segoe UI" w:hAnsi="Segoe UI" w:cs="Segoe UI"/>
         </w:rPr>
-        <w:t>for assistance. When this command is ran, it will display all the command that the workbench takes as input.</w:t>
+        <w:t xml:space="preserve">for assistance. When this command is </w:t>
+      </w:r>
+      <w:proofErr w:type="gramStart"/>
+      <w:r>
+        <w:rPr>
+          <w:rFonts w:ascii="Segoe UI" w:hAnsi="Segoe UI" w:cs="Segoe UI"/>
+        </w:rPr>
+        <w:t>ran</w:t>
+      </w:r>
+      <w:proofErr w:type="gramEnd"/>
+      <w:r>
+        <w:rPr>
+          <w:rFonts w:ascii="Segoe UI" w:hAnsi="Segoe UI" w:cs="Segoe UI"/>
+        </w:rPr>
+        <w:t>, it will display all the command that the workbench takes as input.</w:t>
       </w:r>
     </w:p>
     <w:p>
@@ -8740,6 +8809,7 @@
           <w:color w:val="24292E"/>
         </w:rPr>
       </w:pPr>
+      <w:proofErr w:type="gramStart"/>
       <w:r>
         <w:rPr>
           <w:rFonts w:ascii="Consolas" w:hAnsi="Consolas"/>
@@ -8759,7 +8829,15 @@
           <w:rFonts w:ascii="Consolas" w:hAnsi="Consolas"/>
           <w:color w:val="24292E"/>
         </w:rPr>
-        <w:t>: C:\Users\JohnDoe\Desktop</w:t>
+        <w:t>:</w:t>
+      </w:r>
+      <w:proofErr w:type="gramEnd"/>
+      <w:r>
+        <w:rPr>
+          <w:rFonts w:ascii="Consolas" w:hAnsi="Consolas"/>
+          <w:color w:val="24292E"/>
+        </w:rPr>
+        <w:t xml:space="preserve"> C:\Users\JohnDoe\Desktop</w:t>
       </w:r>
     </w:p>
     <w:p>
@@ -9049,6 +9127,7 @@
           <w:color w:val="24292E"/>
         </w:rPr>
       </w:pPr>
+      <w:proofErr w:type="gramStart"/>
       <w:r>
         <w:rPr>
           <w:rFonts w:ascii="Consolas" w:hAnsi="Consolas"/>
@@ -9070,6 +9149,7 @@
         </w:rPr>
         <w:t>\pref_files\pref_1.txt</w:t>
       </w:r>
+      <w:proofErr w:type="gramEnd"/>
     </w:p>
     <w:p>
       <w:pPr>
@@ -9820,6 +9900,7 @@
         <w:t xml:space="preserve">count all the objects you labeled, display them, and create a </w:t>
       </w:r>
       <w:proofErr w:type="spellStart"/>
+      <w:proofErr w:type="gramStart"/>
       <w:r>
         <w:rPr>
           <w:rFonts w:ascii="Segoe UI" w:hAnsi="Segoe UI" w:cs="Segoe UI"/>
@@ -9829,6 +9910,7 @@
         <w:t>classifier.names</w:t>
       </w:r>
       <w:proofErr w:type="spellEnd"/>
+      <w:proofErr w:type="gramEnd"/>
       <w:r>
         <w:rPr>
           <w:rFonts w:ascii="Segoe UI" w:hAnsi="Segoe UI" w:cs="Segoe UI"/>
@@ -9888,7 +9970,14 @@
         <w:rPr>
           <w:rFonts w:ascii="Segoe UI" w:hAnsi="Segoe UI" w:cs="Segoe UI"/>
         </w:rPr>
-        <w:t xml:space="preserve">folder: Test, Train and Validate. file. The testing and training will be used to create a </w:t>
+        <w:t xml:space="preserve">folder: Test, Train and Validate. file. The testing and training will be used to create </w:t>
+      </w:r>
+      <w:proofErr w:type="gramStart"/>
+      <w:r>
+        <w:rPr>
+          <w:rFonts w:ascii="Segoe UI" w:hAnsi="Segoe UI" w:cs="Segoe UI"/>
+        </w:rPr>
+        <w:t xml:space="preserve">a </w:t>
       </w:r>
       <w:r>
         <w:rPr>
@@ -9898,6 +9987,7 @@
         </w:rPr>
         <w:t>.tfrecord</w:t>
       </w:r>
+      <w:proofErr w:type="gramEnd"/>
       <w:r>
         <w:rPr>
           <w:rFonts w:ascii="Segoe UI" w:hAnsi="Segoe UI" w:cs="Segoe UI"/>
@@ -9910,7 +10000,14 @@
         <w:rPr>
           <w:rFonts w:ascii="Segoe UI" w:hAnsi="Segoe UI" w:cs="Segoe UI"/>
         </w:rPr>
-        <w:t xml:space="preserve"> files, used for training the model. The </w:t>
+        <w:t xml:space="preserve"> files, used for training the model. </w:t>
+      </w:r>
+      <w:proofErr w:type="gramStart"/>
+      <w:r>
+        <w:rPr>
+          <w:rFonts w:ascii="Segoe UI" w:hAnsi="Segoe UI" w:cs="Segoe UI"/>
+        </w:rPr>
+        <w:t xml:space="preserve">The </w:t>
       </w:r>
       <w:r>
         <w:rPr>
@@ -9918,33 +10015,22 @@
           <w:i/>
           <w:iCs/>
         </w:rPr>
-        <w:t xml:space="preserve">.names </w:t>
-      </w:r>
-      <w:r>
-        <w:rPr>
-          <w:rFonts w:ascii="Segoe UI" w:hAnsi="Segoe UI" w:cs="Segoe UI"/>
-        </w:rPr>
-        <w:t xml:space="preserve">and </w:t>
-      </w:r>
+        <w:t>.names</w:t>
+      </w:r>
+      <w:proofErr w:type="gramEnd"/>
       <w:r>
         <w:rPr>
           <w:rFonts w:ascii="Segoe UI" w:hAnsi="Segoe UI" w:cs="Segoe UI"/>
           <w:i/>
           <w:iCs/>
         </w:rPr>
-        <w:t xml:space="preserve">.tfrecord </w:t>
-      </w:r>
-      <w:r>
-        <w:rPr>
-          <w:rFonts w:ascii="Segoe UI" w:hAnsi="Segoe UI" w:cs="Segoe UI"/>
-        </w:rPr>
-        <w:t>files will be</w:t>
-      </w:r>
-      <w:r>
-        <w:rPr>
-          <w:rFonts w:ascii="Segoe UI" w:hAnsi="Segoe UI" w:cs="Segoe UI"/>
-        </w:rPr>
-        <w:t xml:space="preserve"> stored</w:t>
+        <w:t xml:space="preserve"> </w:t>
+      </w:r>
+      <w:r>
+        <w:rPr>
+          <w:rFonts w:ascii="Segoe UI" w:hAnsi="Segoe UI" w:cs="Segoe UI"/>
+        </w:rPr>
+        <w:t xml:space="preserve">and </w:t>
       </w:r>
       <w:r>
         <w:rPr>
@@ -9952,105 +10038,57 @@
           <w:i/>
           <w:iCs/>
         </w:rPr>
-        <w:t xml:space="preserve"> </w:t>
-      </w:r>
-      <w:r>
-        <w:rPr>
-          <w:rFonts w:ascii="Segoe UI" w:hAnsi="Segoe UI" w:cs="Segoe UI"/>
-        </w:rPr>
-        <w:t>in the</w:t>
-      </w:r>
-      <w:r>
-        <w:rPr>
-          <w:rFonts w:ascii="Segoe UI" w:hAnsi="Segoe UI" w:cs="Segoe UI"/>
-        </w:rPr>
-        <w:t xml:space="preserve"> </w:t>
-      </w:r>
-      <w:proofErr w:type="spellStart"/>
+        <w:t xml:space="preserve">.tfrecord </w:t>
+      </w:r>
+      <w:r>
+        <w:rPr>
+          <w:rFonts w:ascii="Segoe UI" w:hAnsi="Segoe UI" w:cs="Segoe UI"/>
+        </w:rPr>
+        <w:t>files will be</w:t>
+      </w:r>
+      <w:r>
+        <w:rPr>
+          <w:rFonts w:ascii="Segoe UI" w:hAnsi="Segoe UI" w:cs="Segoe UI"/>
+        </w:rPr>
+        <w:t xml:space="preserve"> stored</w:t>
+      </w:r>
       <w:r>
         <w:rPr>
           <w:rFonts w:ascii="Segoe UI" w:hAnsi="Segoe UI" w:cs="Segoe UI"/>
           <w:i/>
           <w:iCs/>
         </w:rPr>
-        <w:t>Tensorflow</w:t>
-      </w:r>
-      <w:proofErr w:type="spellEnd"/>
+        <w:t xml:space="preserve"> </w:t>
+      </w:r>
+      <w:r>
+        <w:rPr>
+          <w:rFonts w:ascii="Segoe UI" w:hAnsi="Segoe UI" w:cs="Segoe UI"/>
+        </w:rPr>
+        <w:t>in the</w:t>
+      </w:r>
+      <w:r>
+        <w:rPr>
+          <w:rFonts w:ascii="Segoe UI" w:hAnsi="Segoe UI" w:cs="Segoe UI"/>
+        </w:rPr>
+        <w:t xml:space="preserve"> </w:t>
+      </w:r>
+      <w:proofErr w:type="spellStart"/>
       <w:r>
         <w:rPr>
           <w:rFonts w:ascii="Segoe UI" w:hAnsi="Segoe UI" w:cs="Segoe UI"/>
           <w:i/>
           <w:iCs/>
         </w:rPr>
-        <w:t>-Workbench</w:t>
-      </w:r>
+        <w:t>Tensorflow</w:t>
+      </w:r>
+      <w:proofErr w:type="spellEnd"/>
       <w:r>
         <w:rPr>
           <w:rFonts w:ascii="Segoe UI" w:hAnsi="Segoe UI" w:cs="Segoe UI"/>
           <w:i/>
           <w:iCs/>
         </w:rPr>
-        <w:t xml:space="preserve">/data </w:t>
-      </w:r>
-      <w:r>
-        <w:rPr>
-          <w:rFonts w:ascii="Segoe UI" w:hAnsi="Segoe UI" w:cs="Segoe UI"/>
-        </w:rPr>
-        <w:t xml:space="preserve">folder. </w:t>
-      </w:r>
-      <w:r>
-        <w:rPr>
-          <w:rFonts w:ascii="Segoe UI" w:hAnsi="Segoe UI" w:cs="Segoe UI"/>
-        </w:rPr>
-        <w:t>Before the workbench</w:t>
-      </w:r>
-      <w:r>
-        <w:rPr>
-          <w:rFonts w:ascii="Segoe UI" w:hAnsi="Segoe UI" w:cs="Segoe UI"/>
-        </w:rPr>
-        <w:t xml:space="preserve"> begin</w:t>
-      </w:r>
-      <w:r>
-        <w:rPr>
-          <w:rFonts w:ascii="Segoe UI" w:hAnsi="Segoe UI" w:cs="Segoe UI"/>
-        </w:rPr>
-        <w:t>s</w:t>
-      </w:r>
-      <w:r>
-        <w:rPr>
-          <w:rFonts w:ascii="Segoe UI" w:hAnsi="Segoe UI" w:cs="Segoe UI"/>
-        </w:rPr>
-        <w:t xml:space="preserve"> training, </w:t>
-      </w:r>
-      <w:r>
-        <w:rPr>
-          <w:rFonts w:ascii="Segoe UI" w:hAnsi="Segoe UI" w:cs="Segoe UI"/>
-        </w:rPr>
-        <w:t xml:space="preserve">will output your GPU information if you are GPU boosted. </w:t>
-      </w:r>
-      <w:r>
-        <w:rPr>
-          <w:rFonts w:ascii="Segoe UI" w:hAnsi="Segoe UI" w:cs="Segoe UI"/>
-        </w:rPr>
-        <w:t xml:space="preserve">We highly recommend you use a GPU or it may take days to train. After the GPU information is </w:t>
-      </w:r>
-      <w:r>
-        <w:rPr>
-          <w:rFonts w:ascii="Segoe UI" w:hAnsi="Segoe UI" w:cs="Segoe UI"/>
-        </w:rPr>
-        <w:t xml:space="preserve">displayed, the workbench will begin to train a model. The output looks like Figure </w:t>
-      </w:r>
-      <w:r>
-        <w:rPr>
-          <w:rFonts w:ascii="Segoe UI" w:hAnsi="Segoe UI" w:cs="Segoe UI"/>
-        </w:rPr>
-        <w:t>8</w:t>
-      </w:r>
-      <w:r>
-        <w:rPr>
-          <w:rFonts w:ascii="Segoe UI" w:hAnsi="Segoe UI" w:cs="Segoe UI"/>
-        </w:rPr>
-        <w:t xml:space="preserve"> and the part to focus on is the </w:t>
+        <w:t>-Workbench</w:t>
       </w:r>
       <w:r>
         <w:rPr>
@@ -10058,61 +10096,81 @@
           <w:i/>
           <w:iCs/>
         </w:rPr>
-        <w:t xml:space="preserve">loss: </w:t>
-      </w:r>
-      <w:r>
-        <w:rPr>
-          <w:rFonts w:ascii="Segoe UI" w:hAnsi="Segoe UI" w:cs="Segoe UI"/>
-        </w:rPr>
-        <w:t xml:space="preserve">category. This displays the overall loss rate of the model being trained. Initially it will be high but as it trains it will get </w:t>
-      </w:r>
-      <w:r>
-        <w:rPr>
-          <w:rFonts w:ascii="Segoe UI" w:hAnsi="Segoe UI" w:cs="Segoe UI"/>
-        </w:rPr>
-        <w:t>decrease</w:t>
-      </w:r>
-      <w:r>
-        <w:rPr>
-          <w:rFonts w:ascii="Segoe UI" w:hAnsi="Segoe UI" w:cs="Segoe UI"/>
-        </w:rPr>
-        <w:t>. A truly trained model will have a loss rate below 1 but you will begin to see the model predict accurately around 2. For every epoch the</w:t>
-      </w:r>
-      <w:r>
-        <w:rPr>
-          <w:rFonts w:ascii="Segoe UI" w:hAnsi="Segoe UI" w:cs="Segoe UI"/>
-        </w:rPr>
-        <w:t xml:space="preserve"> </w:t>
-      </w:r>
-      <w:r>
-        <w:rPr>
-          <w:rFonts w:ascii="Segoe UI" w:hAnsi="Segoe UI" w:cs="Segoe UI"/>
-        </w:rPr>
-        <w:t xml:space="preserve">workbench saves a checkpoint </w:t>
-      </w:r>
-      <w:r>
-        <w:rPr>
-          <w:rFonts w:ascii="Segoe UI" w:hAnsi="Segoe UI" w:cs="Segoe UI"/>
-        </w:rPr>
-        <w:t xml:space="preserve">in the format of </w:t>
-      </w:r>
-      <w:r>
-        <w:rPr>
-          <w:rFonts w:ascii="Segoe UI" w:hAnsi="Segoe UI" w:cs="Segoe UI"/>
-        </w:rPr>
-        <w:t>three files</w:t>
-      </w:r>
-      <w:r>
-        <w:rPr>
-          <w:rFonts w:ascii="Segoe UI" w:hAnsi="Segoe UI" w:cs="Segoe UI"/>
-        </w:rPr>
-        <w:t>:</w:t>
-      </w:r>
-      <w:r>
-        <w:rPr>
-          <w:rFonts w:ascii="Segoe UI" w:hAnsi="Segoe UI" w:cs="Segoe UI"/>
-        </w:rPr>
-        <w:t xml:space="preserve"> a </w:t>
+        <w:t xml:space="preserve">/data </w:t>
+      </w:r>
+      <w:r>
+        <w:rPr>
+          <w:rFonts w:ascii="Segoe UI" w:hAnsi="Segoe UI" w:cs="Segoe UI"/>
+        </w:rPr>
+        <w:t xml:space="preserve">folder. </w:t>
+      </w:r>
+      <w:r>
+        <w:rPr>
+          <w:rFonts w:ascii="Segoe UI" w:hAnsi="Segoe UI" w:cs="Segoe UI"/>
+        </w:rPr>
+        <w:t>Before the workbench</w:t>
+      </w:r>
+      <w:r>
+        <w:rPr>
+          <w:rFonts w:ascii="Segoe UI" w:hAnsi="Segoe UI" w:cs="Segoe UI"/>
+        </w:rPr>
+        <w:t xml:space="preserve"> begin</w:t>
+      </w:r>
+      <w:r>
+        <w:rPr>
+          <w:rFonts w:ascii="Segoe UI" w:hAnsi="Segoe UI" w:cs="Segoe UI"/>
+        </w:rPr>
+        <w:t>s</w:t>
+      </w:r>
+      <w:r>
+        <w:rPr>
+          <w:rFonts w:ascii="Segoe UI" w:hAnsi="Segoe UI" w:cs="Segoe UI"/>
+        </w:rPr>
+        <w:t xml:space="preserve"> training, </w:t>
+      </w:r>
+      <w:r>
+        <w:rPr>
+          <w:rFonts w:ascii="Segoe UI" w:hAnsi="Segoe UI" w:cs="Segoe UI"/>
+        </w:rPr>
+        <w:t xml:space="preserve">will output your GPU information if you are GPU boosted. </w:t>
+      </w:r>
+      <w:r>
+        <w:rPr>
+          <w:rFonts w:ascii="Segoe UI" w:hAnsi="Segoe UI" w:cs="Segoe UI"/>
+        </w:rPr>
+        <w:t xml:space="preserve">We highly recommend you use a </w:t>
+      </w:r>
+      <w:proofErr w:type="gramStart"/>
+      <w:r>
+        <w:rPr>
+          <w:rFonts w:ascii="Segoe UI" w:hAnsi="Segoe UI" w:cs="Segoe UI"/>
+        </w:rPr>
+        <w:t>GPU</w:t>
+      </w:r>
+      <w:proofErr w:type="gramEnd"/>
+      <w:r>
+        <w:rPr>
+          <w:rFonts w:ascii="Segoe UI" w:hAnsi="Segoe UI" w:cs="Segoe UI"/>
+        </w:rPr>
+        <w:t xml:space="preserve"> or it may take days to train. After the GPU information is </w:t>
+      </w:r>
+      <w:r>
+        <w:rPr>
+          <w:rFonts w:ascii="Segoe UI" w:hAnsi="Segoe UI" w:cs="Segoe UI"/>
+        </w:rPr>
+        <w:t xml:space="preserve">displayed, the workbench will begin to train a model. The output looks like Figure </w:t>
+      </w:r>
+      <w:r>
+        <w:rPr>
+          <w:rFonts w:ascii="Segoe UI" w:hAnsi="Segoe UI" w:cs="Segoe UI"/>
+        </w:rPr>
+        <w:t>8</w:t>
+      </w:r>
+      <w:r>
+        <w:rPr>
+          <w:rFonts w:ascii="Segoe UI" w:hAnsi="Segoe UI" w:cs="Segoe UI"/>
+        </w:rPr>
+        <w:t xml:space="preserve"> and the part to focus on is the </w:t>
       </w:r>
       <w:r>
         <w:rPr>
@@ -10120,18 +10178,82 @@
           <w:i/>
           <w:iCs/>
         </w:rPr>
-        <w:t>.</w:t>
-      </w:r>
-      <w:proofErr w:type="spellStart"/>
+        <w:t xml:space="preserve">loss: </w:t>
+      </w:r>
+      <w:r>
+        <w:rPr>
+          <w:rFonts w:ascii="Segoe UI" w:hAnsi="Segoe UI" w:cs="Segoe UI"/>
+        </w:rPr>
+        <w:t xml:space="preserve">category. This displays the overall loss rate of the model being trained. Initially it will be high but as it trains it will get </w:t>
+      </w:r>
+      <w:r>
+        <w:rPr>
+          <w:rFonts w:ascii="Segoe UI" w:hAnsi="Segoe UI" w:cs="Segoe UI"/>
+        </w:rPr>
+        <w:t>decrease</w:t>
+      </w:r>
+      <w:r>
+        <w:rPr>
+          <w:rFonts w:ascii="Segoe UI" w:hAnsi="Segoe UI" w:cs="Segoe UI"/>
+        </w:rPr>
+        <w:t>. A truly trained model will have a loss rate below 1 but you will begin to see the model predict accurately around 2. For every epoch the</w:t>
+      </w:r>
+      <w:r>
+        <w:rPr>
+          <w:rFonts w:ascii="Segoe UI" w:hAnsi="Segoe UI" w:cs="Segoe UI"/>
+        </w:rPr>
+        <w:t xml:space="preserve"> </w:t>
+      </w:r>
+      <w:r>
+        <w:rPr>
+          <w:rFonts w:ascii="Segoe UI" w:hAnsi="Segoe UI" w:cs="Segoe UI"/>
+        </w:rPr>
+        <w:t xml:space="preserve">workbench saves a checkpoint </w:t>
+      </w:r>
+      <w:r>
+        <w:rPr>
+          <w:rFonts w:ascii="Segoe UI" w:hAnsi="Segoe UI" w:cs="Segoe UI"/>
+        </w:rPr>
+        <w:t xml:space="preserve">in the format of </w:t>
+      </w:r>
+      <w:r>
+        <w:rPr>
+          <w:rFonts w:ascii="Segoe UI" w:hAnsi="Segoe UI" w:cs="Segoe UI"/>
+        </w:rPr>
+        <w:t>three files</w:t>
+      </w:r>
+      <w:r>
+        <w:rPr>
+          <w:rFonts w:ascii="Segoe UI" w:hAnsi="Segoe UI" w:cs="Segoe UI"/>
+        </w:rPr>
+        <w:t>:</w:t>
+      </w:r>
+      <w:r>
+        <w:rPr>
+          <w:rFonts w:ascii="Segoe UI" w:hAnsi="Segoe UI" w:cs="Segoe UI"/>
+        </w:rPr>
+        <w:t xml:space="preserve"> a </w:t>
+      </w:r>
       <w:r>
         <w:rPr>
           <w:rFonts w:ascii="Segoe UI" w:hAnsi="Segoe UI" w:cs="Segoe UI"/>
           <w:i/>
           <w:iCs/>
         </w:rPr>
+        <w:t>.</w:t>
+      </w:r>
+      <w:proofErr w:type="spellStart"/>
+      <w:proofErr w:type="gramStart"/>
+      <w:r>
+        <w:rPr>
+          <w:rFonts w:ascii="Segoe UI" w:hAnsi="Segoe UI" w:cs="Segoe UI"/>
+          <w:i/>
+          <w:iCs/>
+        </w:rPr>
         <w:t>tf.index</w:t>
       </w:r>
       <w:proofErr w:type="spellEnd"/>
+      <w:proofErr w:type="gramEnd"/>
       <w:r>
         <w:rPr>
           <w:rFonts w:ascii="Segoe UI" w:hAnsi="Segoe UI" w:cs="Segoe UI"/>
@@ -10347,7 +10469,14 @@
           <w:rFonts w:ascii="Segoe UI" w:hAnsi="Segoe UI" w:cs="Segoe UI"/>
         </w:rPr>
         <w:lastRenderedPageBreak/>
-        <w:t>Once the training is complete, the workbench will create a</w:t>
+        <w:t xml:space="preserve">Once the training is complete, the workbench will create </w:t>
+      </w:r>
+      <w:proofErr w:type="gramStart"/>
+      <w:r>
+        <w:rPr>
+          <w:rFonts w:ascii="Segoe UI" w:hAnsi="Segoe UI" w:cs="Segoe UI"/>
+        </w:rPr>
+        <w:t>a</w:t>
       </w:r>
       <w:r>
         <w:rPr>
@@ -10357,6 +10486,7 @@
         </w:rPr>
         <w:t xml:space="preserve"> .pb</w:t>
       </w:r>
+      <w:proofErr w:type="gramEnd"/>
       <w:r>
         <w:rPr>
           <w:rFonts w:ascii="Segoe UI" w:hAnsi="Segoe UI" w:cs="Segoe UI"/>
@@ -10831,6 +10961,7 @@
         <w:t>.</w:t>
       </w:r>
       <w:proofErr w:type="spellStart"/>
+      <w:proofErr w:type="gramStart"/>
       <w:r>
         <w:rPr>
           <w:rFonts w:ascii="Segoe UI" w:hAnsi="Segoe UI" w:cs="Segoe UI"/>
@@ -10842,6 +10973,7 @@
         <w:t>tf.index</w:t>
       </w:r>
       <w:proofErr w:type="spellEnd"/>
+      <w:proofErr w:type="gramEnd"/>
       <w:r>
         <w:rPr>
           <w:rFonts w:ascii="Segoe UI" w:hAnsi="Segoe UI" w:cs="Segoe UI"/>
@@ -10923,6 +11055,7 @@
         <w:t>.</w:t>
       </w:r>
       <w:proofErr w:type="spellStart"/>
+      <w:proofErr w:type="gramStart"/>
       <w:r>
         <w:rPr>
           <w:rFonts w:ascii="Segoe UI" w:hAnsi="Segoe UI" w:cs="Segoe UI"/>
@@ -10950,14 +11083,23 @@
           <w:b/>
           <w:bCs/>
         </w:rPr>
-        <w:t xml:space="preserve"> format to refer to a checkpoint.</w:t>
-      </w:r>
+        <w:t xml:space="preserve"> format</w:t>
+      </w:r>
+      <w:proofErr w:type="gramEnd"/>
       <w:r>
         <w:rPr>
           <w:rFonts w:ascii="Segoe UI" w:hAnsi="Segoe UI" w:cs="Segoe UI"/>
           <w:b/>
           <w:bCs/>
         </w:rPr>
+        <w:t xml:space="preserve"> to refer to a checkpoint.</w:t>
+      </w:r>
+      <w:r>
+        <w:rPr>
+          <w:rFonts w:ascii="Segoe UI" w:hAnsi="Segoe UI" w:cs="Segoe UI"/>
+          <w:b/>
+          <w:bCs/>
+        </w:rPr>
         <w:t xml:space="preserve"> To make it easier just refer to the folder and the workbench will grab the most recent checkpoint</w:t>
       </w:r>
     </w:p>
@@ -10967,7 +11109,120 @@
         <w:ind w:left="720" w:firstLine="270"/>
       </w:pPr>
       <w:r>
-        <w:t xml:space="preserve">         Examples of checkpoints:     </w:t>
+        <w:tab/>
+        <w:t>Examples</w:t>
+      </w:r>
+      <w:r>
+        <w:t xml:space="preserve"> of continuing</w:t>
+      </w:r>
+      <w:r>
+        <w:t xml:space="preserve">:     </w:t>
+      </w:r>
+    </w:p>
+    <w:p>
+      <w:pPr>
+        <w:pStyle w:val="HTMLPreformatted"/>
+        <w:shd w:val="clear" w:color="auto" w:fill="F6F8FA"/>
+        <w:ind w:left="1710" w:right="1080"/>
+        <w:rPr>
+          <w:rStyle w:val="pl-c"/>
+          <w:rFonts w:ascii="Consolas" w:hAnsi="Consolas"/>
+          <w:color w:val="6A737D"/>
+        </w:rPr>
+      </w:pPr>
+      <w:r>
+        <w:rPr>
+          <w:rStyle w:val="pl-c"/>
+          <w:rFonts w:ascii="Consolas" w:hAnsi="Consolas"/>
+          <w:color w:val="6A737D"/>
+        </w:rPr>
+        <w:t xml:space="preserve"># </w:t>
+      </w:r>
+      <w:r>
+        <w:rPr>
+          <w:rStyle w:val="pl-c"/>
+          <w:rFonts w:ascii="Consolas" w:hAnsi="Consolas"/>
+          <w:color w:val="6A737D"/>
+        </w:rPr>
+        <w:t>to continue with workbench from after training</w:t>
+      </w:r>
+    </w:p>
+    <w:p>
+      <w:pPr>
+        <w:pStyle w:val="HTMLPreformatted"/>
+        <w:shd w:val="clear" w:color="auto" w:fill="F6F8FA"/>
+        <w:ind w:left="1710" w:right="1080"/>
+        <w:rPr>
+          <w:rStyle w:val="pl-c"/>
+          <w:rFonts w:ascii="Consolas" w:hAnsi="Consolas"/>
+          <w:color w:val="000000" w:themeColor="text1"/>
+        </w:rPr>
+      </w:pPr>
+      <w:r>
+        <w:rPr>
+          <w:rStyle w:val="pl-c"/>
+          <w:rFonts w:ascii="Consolas" w:hAnsi="Consolas"/>
+          <w:color w:val="000000" w:themeColor="text1"/>
+        </w:rPr>
+        <w:t>c</w:t>
+      </w:r>
+      <w:r>
+        <w:rPr>
+          <w:rStyle w:val="pl-c"/>
+          <w:rFonts w:ascii="Consolas" w:hAnsi="Consolas"/>
+          <w:color w:val="000000" w:themeColor="text1"/>
+        </w:rPr>
+        <w:t>ontinue</w:t>
+      </w:r>
+    </w:p>
+    <w:p>
+      <w:pPr>
+        <w:pStyle w:val="HTMLPreformatted"/>
+        <w:shd w:val="clear" w:color="auto" w:fill="F6F8FA"/>
+        <w:ind w:left="1710" w:right="1080"/>
+        <w:rPr>
+          <w:rStyle w:val="pl-c"/>
+          <w:rFonts w:ascii="Consolas" w:hAnsi="Consolas"/>
+          <w:color w:val="000000" w:themeColor="text1"/>
+        </w:rPr>
+      </w:pPr>
+    </w:p>
+    <w:p>
+      <w:pPr>
+        <w:pStyle w:val="HTMLPreformatted"/>
+        <w:shd w:val="clear" w:color="auto" w:fill="F6F8FA"/>
+        <w:ind w:left="1710" w:right="1080"/>
+        <w:rPr>
+          <w:rStyle w:val="pl-c"/>
+          <w:rFonts w:ascii="Consolas" w:hAnsi="Consolas"/>
+          <w:color w:val="6A737D"/>
+        </w:rPr>
+      </w:pPr>
+      <w:r>
+        <w:rPr>
+          <w:rStyle w:val="pl-c"/>
+          <w:rFonts w:ascii="Consolas" w:hAnsi="Consolas"/>
+          <w:color w:val="6A737D"/>
+        </w:rPr>
+        <w:t># to continue training from checkpoint</w:t>
+      </w:r>
+    </w:p>
+    <w:p>
+      <w:pPr>
+        <w:pStyle w:val="HTMLPreformatted"/>
+        <w:shd w:val="clear" w:color="auto" w:fill="F6F8FA"/>
+        <w:ind w:left="1710" w:right="1080"/>
+        <w:rPr>
+          <w:rFonts w:ascii="Consolas" w:hAnsi="Consolas"/>
+          <w:color w:val="24292E"/>
+        </w:rPr>
+      </w:pPr>
+      <w:r>
+        <w:rPr>
+          <w:rFonts w:ascii="Consolas" w:hAnsi="Consolas"/>
+          <w:color w:val="24292E"/>
+        </w:rPr>
+        <w:t>c C:\Users\JohnDoe\Desktop\output</w:t>
       </w:r>
     </w:p>
     <w:p>
@@ -11102,46 +11357,48 @@
       <w:pPr>
         <w:pStyle w:val="HTMLPreformatted"/>
         <w:shd w:val="clear" w:color="auto" w:fill="F6F8FA"/>
-        <w:ind w:left="1710" w:right="1800"/>
+        <w:ind w:left="1710" w:right="1080"/>
         <w:rPr>
           <w:rStyle w:val="pl-c"/>
           <w:rFonts w:ascii="Consolas" w:hAnsi="Consolas"/>
-          <w:color w:val="6A737D"/>
-        </w:rPr>
-      </w:pPr>
+          <w:color w:val="000000" w:themeColor="text1"/>
+        </w:rPr>
+      </w:pPr>
+      <w:r>
+        <w:rPr>
+          <w:rFonts w:ascii="Consolas" w:hAnsi="Consolas"/>
+          <w:color w:val="24292E"/>
+        </w:rPr>
+        <w:t xml:space="preserve">c </w:t>
+      </w:r>
+      <w:r>
+        <w:rPr>
+          <w:rFonts w:ascii="Consolas" w:hAnsi="Consolas"/>
+          <w:color w:val="24292E"/>
+        </w:rPr>
+        <w:t>C:\Users\JohnDoe\Desktop\</w:t>
+      </w:r>
+      <w:r>
+        <w:rPr>
+          <w:rFonts w:ascii="Consolas" w:hAnsi="Consolas"/>
+          <w:color w:val="24292E"/>
+        </w:rPr>
+        <w:t>output</w:t>
+      </w:r>
+      <w:r>
+        <w:rPr>
+          <w:rFonts w:ascii="Consolas" w:hAnsi="Consolas"/>
+          <w:color w:val="24292E"/>
+        </w:rPr>
+        <w:t>\</w:t>
+      </w:r>
       <w:r>
         <w:rPr>
           <w:rStyle w:val="pl-c"/>
           <w:rFonts w:ascii="Consolas" w:hAnsi="Consolas"/>
           <w:color w:val="000000" w:themeColor="text1"/>
         </w:rPr>
-        <w:t>continue  yolov3_train_1.tf</w:t>
-      </w:r>
-    </w:p>
-    <w:p>
-      <w:pPr>
-        <w:ind w:left="720" w:firstLine="270"/>
-        <w:rPr>
-          <w:rFonts w:ascii="Segoe UI" w:hAnsi="Segoe UI" w:cs="Segoe UI"/>
-          <w:b/>
-          <w:bCs/>
-        </w:rPr>
-      </w:pPr>
-    </w:p>
-    <w:p>
-      <w:pPr>
-        <w:spacing w:after="0"/>
-        <w:ind w:left="720" w:firstLine="270"/>
-      </w:pPr>
-      <w:r>
-        <w:tab/>
-        <w:t>Examples</w:t>
-      </w:r>
-      <w:r>
-        <w:t xml:space="preserve"> of continuing</w:t>
-      </w:r>
-      <w:r>
-        <w:t xml:space="preserve">:     </w:t>
+        <w:t>yolov3_train_1.tf</w:t>
       </w:r>
     </w:p>
     <w:p>
@@ -11150,26 +11407,117 @@
         <w:shd w:val="clear" w:color="auto" w:fill="F6F8FA"/>
         <w:ind w:left="1710" w:right="1080"/>
         <w:rPr>
-          <w:rStyle w:val="pl-c"/>
           <w:rFonts w:ascii="Consolas" w:hAnsi="Consolas"/>
           <w:color w:val="6A737D"/>
         </w:rPr>
       </w:pPr>
-      <w:r>
-        <w:rPr>
-          <w:rStyle w:val="pl-c"/>
-          <w:rFonts w:ascii="Consolas" w:hAnsi="Consolas"/>
-          <w:color w:val="6A737D"/>
-        </w:rPr>
-        <w:t xml:space="preserve"># </w:t>
-      </w:r>
-      <w:r>
-        <w:rPr>
-          <w:rStyle w:val="pl-c"/>
-          <w:rFonts w:ascii="Consolas" w:hAnsi="Consolas"/>
-          <w:color w:val="6A737D"/>
-        </w:rPr>
-        <w:t>to continue with workbench from after training</w:t>
+    </w:p>
+    <w:p>
+      <w:pPr>
+        <w:spacing w:before="240"/>
+        <w:ind w:left="360"/>
+        <w:rPr>
+          <w:rFonts w:ascii="Segoe UI" w:hAnsi="Segoe UI" w:cs="Segoe UI"/>
+          <w:color w:val="7030A0"/>
+          <w:sz w:val="24"/>
+          <w:szCs w:val="24"/>
+        </w:rPr>
+      </w:pPr>
+      <w:r>
+        <w:rPr>
+          <w:rFonts w:ascii="Segoe UI" w:hAnsi="Segoe UI" w:cs="Segoe UI"/>
+          <w:color w:val="7030A0"/>
+          <w:sz w:val="24"/>
+          <w:szCs w:val="24"/>
+        </w:rPr>
+        <w:t>Finish Workbench</w:t>
+      </w:r>
+    </w:p>
+    <w:p>
+      <w:pPr>
+        <w:ind w:left="720" w:firstLine="270"/>
+        <w:rPr>
+          <w:rFonts w:ascii="Segoe UI" w:hAnsi="Segoe UI" w:cs="Segoe UI"/>
+        </w:rPr>
+      </w:pPr>
+      <w:r>
+        <w:rPr>
+          <w:rFonts w:ascii="Segoe UI" w:hAnsi="Segoe UI" w:cs="Segoe UI"/>
+        </w:rPr>
+        <w:t xml:space="preserve">If you stopped training early or if you wish to run the continue workbench after the training process with your current checkpoints use the </w:t>
+      </w:r>
+      <w:r>
+        <w:rPr>
+          <w:rFonts w:ascii="Segoe UI" w:hAnsi="Segoe UI" w:cs="Segoe UI"/>
+          <w:b/>
+          <w:bCs/>
+        </w:rPr>
+        <w:t>finish(f)</w:t>
+      </w:r>
+      <w:r>
+        <w:rPr>
+          <w:rFonts w:ascii="Segoe UI" w:hAnsi="Segoe UI" w:cs="Segoe UI"/>
+        </w:rPr>
+        <w:t xml:space="preserve"> command. This will start the workbench from the moment after training and use the most recent checkpoint in your output folder. </w:t>
+      </w:r>
+    </w:p>
+    <w:p>
+      <w:pPr>
+        <w:spacing w:before="240"/>
+        <w:ind w:left="360"/>
+        <w:rPr>
+          <w:rFonts w:ascii="Segoe UI" w:hAnsi="Segoe UI" w:cs="Segoe UI"/>
+          <w:color w:val="7030A0"/>
+          <w:sz w:val="24"/>
+          <w:szCs w:val="24"/>
+        </w:rPr>
+      </w:pPr>
+      <w:r>
+        <w:rPr>
+          <w:rFonts w:ascii="Segoe UI" w:hAnsi="Segoe UI" w:cs="Segoe UI"/>
+          <w:color w:val="7030A0"/>
+          <w:sz w:val="24"/>
+          <w:szCs w:val="24"/>
+        </w:rPr>
+        <w:t>Testing Models on images</w:t>
+      </w:r>
+    </w:p>
+    <w:p>
+      <w:pPr>
+        <w:ind w:left="720" w:firstLine="270"/>
+        <w:rPr>
+          <w:rFonts w:ascii="Segoe UI" w:hAnsi="Segoe UI" w:cs="Segoe UI"/>
+        </w:rPr>
+      </w:pPr>
+      <w:r>
+        <w:rPr>
+          <w:rFonts w:ascii="Segoe UI" w:hAnsi="Segoe UI" w:cs="Segoe UI"/>
+        </w:rPr>
+        <w:t xml:space="preserve">If you wanted to train you model on more images, you could use the </w:t>
+      </w:r>
+      <w:r>
+        <w:rPr>
+          <w:rFonts w:ascii="Segoe UI" w:hAnsi="Segoe UI" w:cs="Segoe UI"/>
+          <w:b/>
+          <w:bCs/>
+        </w:rPr>
+        <w:t>test(t)</w:t>
+      </w:r>
+      <w:r>
+        <w:rPr>
+          <w:rFonts w:ascii="Segoe UI" w:hAnsi="Segoe UI" w:cs="Segoe UI"/>
+        </w:rPr>
+        <w:t xml:space="preserve"> command followed by the folder or image you want to test. If ran on a folder, the workbench will test against all images within the folder. This will produce images like in Figure 9 and output it to your output folder.</w:t>
+      </w:r>
+    </w:p>
+    <w:p>
+      <w:pPr>
+        <w:spacing w:after="0"/>
+        <w:ind w:left="720" w:firstLine="270"/>
+      </w:pPr>
+      <w:r>
+        <w:tab/>
+        <w:t xml:space="preserve">Examples:     </w:t>
       </w:r>
     </w:p>
     <w:p>
@@ -11180,24 +11528,16 @@
         <w:rPr>
           <w:rStyle w:val="pl-c"/>
           <w:rFonts w:ascii="Consolas" w:hAnsi="Consolas"/>
-          <w:color w:val="000000" w:themeColor="text1"/>
+          <w:color w:val="6A737D"/>
         </w:rPr>
       </w:pPr>
       <w:r>
         <w:rPr>
           <w:rStyle w:val="pl-c"/>
           <w:rFonts w:ascii="Consolas" w:hAnsi="Consolas"/>
-          <w:color w:val="000000" w:themeColor="text1"/>
-        </w:rPr>
-        <w:t>c</w:t>
-      </w:r>
-      <w:r>
-        <w:rPr>
-          <w:rStyle w:val="pl-c"/>
-          <w:rFonts w:ascii="Consolas" w:hAnsi="Consolas"/>
-          <w:color w:val="000000" w:themeColor="text1"/>
-        </w:rPr>
-        <w:t>ontinue</w:t>
+          <w:color w:val="6A737D"/>
+        </w:rPr>
+        <w:t># to test and image</w:t>
       </w:r>
     </w:p>
     <w:p>
@@ -11207,10 +11547,40 @@
         <w:ind w:left="1710" w:right="1080"/>
         <w:rPr>
           <w:rStyle w:val="pl-c"/>
-          <w:rFonts w:ascii="Consolas" w:hAnsi="Consolas"/>
-          <w:color w:val="000000" w:themeColor="text1"/>
-        </w:rPr>
-      </w:pPr>
+          <w:color w:val="24292E"/>
+        </w:rPr>
+      </w:pPr>
+      <w:r>
+        <w:rPr>
+          <w:rStyle w:val="pl-c"/>
+          <w:rFonts w:ascii="Consolas" w:hAnsi="Consolas"/>
+          <w:color w:val="000000" w:themeColor="text1"/>
+        </w:rPr>
+        <w:t xml:space="preserve">t </w:t>
+      </w:r>
+      <w:r>
+        <w:rPr>
+          <w:rFonts w:ascii="Consolas" w:hAnsi="Consolas"/>
+          <w:color w:val="24292E"/>
+        </w:rPr>
+        <w:t>/Users/</w:t>
+      </w:r>
+      <w:proofErr w:type="spellStart"/>
+      <w:r>
+        <w:rPr>
+          <w:rFonts w:ascii="Consolas" w:hAnsi="Consolas"/>
+          <w:color w:val="24292E"/>
+        </w:rPr>
+        <w:t>johndoe</w:t>
+      </w:r>
+      <w:proofErr w:type="spellEnd"/>
+      <w:r>
+        <w:rPr>
+          <w:rFonts w:ascii="Consolas" w:hAnsi="Consolas"/>
+          <w:color w:val="24292E"/>
+        </w:rPr>
+        <w:t>/Desktop/images/image_test.jpg</w:t>
+      </w:r>
     </w:p>
     <w:p>
       <w:pPr>
@@ -11220,17 +11590,9 @@
         <w:rPr>
           <w:rStyle w:val="pl-c"/>
           <w:rFonts w:ascii="Consolas" w:hAnsi="Consolas"/>
-          <w:color w:val="6A737D"/>
-        </w:rPr>
-      </w:pPr>
-      <w:r>
-        <w:rPr>
-          <w:rStyle w:val="pl-c"/>
-          <w:rFonts w:ascii="Consolas" w:hAnsi="Consolas"/>
-          <w:color w:val="6A737D"/>
-        </w:rPr>
-        <w:t># to continue training from checkpoint</w:t>
-      </w:r>
+          <w:color w:val="000000" w:themeColor="text1"/>
+        </w:rPr>
+      </w:pPr>
     </w:p>
     <w:p>
       <w:pPr>
@@ -11238,16 +11600,18 @@
         <w:shd w:val="clear" w:color="auto" w:fill="F6F8FA"/>
         <w:ind w:left="1710" w:right="1080"/>
         <w:rPr>
-          <w:rFonts w:ascii="Consolas" w:hAnsi="Consolas"/>
-          <w:color w:val="24292E"/>
-        </w:rPr>
-      </w:pPr>
-      <w:r>
-        <w:rPr>
-          <w:rFonts w:ascii="Consolas" w:hAnsi="Consolas"/>
-          <w:color w:val="24292E"/>
-        </w:rPr>
-        <w:t>c C:\Users\JohnDoe\Desktop\output</w:t>
+          <w:rStyle w:val="pl-c"/>
+          <w:rFonts w:ascii="Consolas" w:hAnsi="Consolas"/>
+          <w:color w:val="6A737D"/>
+        </w:rPr>
+      </w:pPr>
+      <w:r>
+        <w:rPr>
+          <w:rStyle w:val="pl-c"/>
+          <w:rFonts w:ascii="Consolas" w:hAnsi="Consolas"/>
+          <w:color w:val="6A737D"/>
+        </w:rPr>
+        <w:t># to test a folder of images</w:t>
       </w:r>
     </w:p>
     <w:p>
@@ -11258,16 +11622,90 @@
         <w:rPr>
           <w:rStyle w:val="pl-c"/>
           <w:rFonts w:ascii="Consolas" w:hAnsi="Consolas"/>
-          <w:color w:val="6A737D"/>
-        </w:rPr>
-      </w:pPr>
-      <w:r>
-        <w:rPr>
-          <w:rStyle w:val="pl-c"/>
-          <w:rFonts w:ascii="Consolas" w:hAnsi="Consolas"/>
-          <w:color w:val="6A737D"/>
-        </w:rPr>
-        <w:t># or</w:t>
+          <w:color w:val="000000" w:themeColor="text1"/>
+        </w:rPr>
+      </w:pPr>
+      <w:r>
+        <w:rPr>
+          <w:rFonts w:ascii="Consolas" w:hAnsi="Consolas"/>
+          <w:color w:val="24292E"/>
+        </w:rPr>
+        <w:t>test /Users/</w:t>
+      </w:r>
+      <w:proofErr w:type="spellStart"/>
+      <w:r>
+        <w:rPr>
+          <w:rFonts w:ascii="Consolas" w:hAnsi="Consolas"/>
+          <w:color w:val="24292E"/>
+        </w:rPr>
+        <w:t>johndoe</w:t>
+      </w:r>
+      <w:proofErr w:type="spellEnd"/>
+      <w:r>
+        <w:rPr>
+          <w:rFonts w:ascii="Consolas" w:hAnsi="Consolas"/>
+          <w:color w:val="24292E"/>
+        </w:rPr>
+        <w:t>/Desktop/images</w:t>
+      </w:r>
+    </w:p>
+    <w:p>
+      <w:pPr>
+        <w:spacing w:before="240"/>
+        <w:ind w:left="360"/>
+        <w:rPr>
+          <w:rFonts w:ascii="Segoe UI" w:hAnsi="Segoe UI" w:cs="Segoe UI"/>
+          <w:color w:val="7030A0"/>
+          <w:sz w:val="24"/>
+          <w:szCs w:val="24"/>
+        </w:rPr>
+      </w:pPr>
+      <w:r>
+        <w:rPr>
+          <w:rFonts w:ascii="Segoe UI" w:hAnsi="Segoe UI" w:cs="Segoe UI"/>
+          <w:color w:val="7030A0"/>
+          <w:sz w:val="24"/>
+          <w:szCs w:val="24"/>
+        </w:rPr>
+        <w:t>Graph Training</w:t>
+      </w:r>
+    </w:p>
+    <w:p>
+      <w:pPr>
+        <w:ind w:left="720" w:firstLine="270"/>
+        <w:rPr>
+          <w:rFonts w:ascii="Segoe UI" w:hAnsi="Segoe UI" w:cs="Segoe UI"/>
+        </w:rPr>
+      </w:pPr>
+      <w:r>
+        <w:rPr>
+          <w:rFonts w:ascii="Segoe UI" w:hAnsi="Segoe UI" w:cs="Segoe UI"/>
+        </w:rPr>
+        <w:t xml:space="preserve">If you want to display a graph that shows the training and testing loss rate, use the </w:t>
+      </w:r>
+      <w:r>
+        <w:rPr>
+          <w:rFonts w:ascii="Segoe UI" w:hAnsi="Segoe UI" w:cs="Segoe UI"/>
+          <w:b/>
+          <w:bCs/>
+        </w:rPr>
+        <w:t>graph(g)</w:t>
+      </w:r>
+      <w:r>
+        <w:rPr>
+          <w:rFonts w:ascii="Segoe UI" w:hAnsi="Segoe UI" w:cs="Segoe UI"/>
+        </w:rPr>
+        <w:t xml:space="preserve"> command after training is complete.</w:t>
+      </w:r>
+    </w:p>
+    <w:p>
+      <w:pPr>
+        <w:spacing w:after="0"/>
+        <w:ind w:left="720" w:firstLine="270"/>
+      </w:pPr>
+      <w:r>
+        <w:tab/>
+        <w:t xml:space="preserve">Example:     </w:t>
       </w:r>
     </w:p>
     <w:p>
@@ -11278,44 +11716,16 @@
         <w:rPr>
           <w:rStyle w:val="pl-c"/>
           <w:rFonts w:ascii="Consolas" w:hAnsi="Consolas"/>
-          <w:color w:val="000000" w:themeColor="text1"/>
-        </w:rPr>
-      </w:pPr>
-      <w:r>
-        <w:rPr>
-          <w:rFonts w:ascii="Consolas" w:hAnsi="Consolas"/>
-          <w:color w:val="24292E"/>
-        </w:rPr>
-        <w:t xml:space="preserve">c </w:t>
-      </w:r>
-      <w:r>
-        <w:rPr>
-          <w:rFonts w:ascii="Consolas" w:hAnsi="Consolas"/>
-          <w:color w:val="24292E"/>
-        </w:rPr>
-        <w:t>C:\Users\JohnDoe\Desktop\</w:t>
-      </w:r>
-      <w:r>
-        <w:rPr>
-          <w:rFonts w:ascii="Consolas" w:hAnsi="Consolas"/>
-          <w:color w:val="24292E"/>
-        </w:rPr>
-        <w:t>output</w:t>
-      </w:r>
-      <w:r>
-        <w:rPr>
-          <w:rFonts w:ascii="Consolas" w:hAnsi="Consolas"/>
-          <w:color w:val="24292E"/>
-        </w:rPr>
-        <w:t>\</w:t>
-      </w:r>
+          <w:color w:val="6A737D"/>
+        </w:rPr>
+      </w:pPr>
       <w:r>
         <w:rPr>
           <w:rStyle w:val="pl-c"/>
           <w:rFonts w:ascii="Consolas" w:hAnsi="Consolas"/>
-          <w:color w:val="000000" w:themeColor="text1"/>
-        </w:rPr>
-        <w:t>yolov3_train_1.tf</w:t>
+          <w:color w:val="6A737D"/>
+        </w:rPr>
+        <w:t># to graph recent training and test loss</w:t>
       </w:r>
     </w:p>
     <w:p>
@@ -11324,306 +11734,38 @@
         <w:shd w:val="clear" w:color="auto" w:fill="F6F8FA"/>
         <w:ind w:left="1710" w:right="1080"/>
         <w:rPr>
-          <w:rFonts w:ascii="Consolas" w:hAnsi="Consolas"/>
-          <w:color w:val="6A737D"/>
-        </w:rPr>
-      </w:pPr>
-    </w:p>
-    <w:p>
-      <w:pPr>
-        <w:spacing w:before="240"/>
-        <w:ind w:left="360"/>
-        <w:rPr>
-          <w:rFonts w:ascii="Segoe UI" w:hAnsi="Segoe UI" w:cs="Segoe UI"/>
-          <w:color w:val="7030A0"/>
-          <w:sz w:val="24"/>
-          <w:szCs w:val="24"/>
-        </w:rPr>
-      </w:pPr>
-      <w:r>
-        <w:rPr>
-          <w:rFonts w:ascii="Segoe UI" w:hAnsi="Segoe UI" w:cs="Segoe UI"/>
-          <w:color w:val="7030A0"/>
-          <w:sz w:val="24"/>
-          <w:szCs w:val="24"/>
-        </w:rPr>
-        <w:t>Finish Workbench</w:t>
+          <w:rStyle w:val="pl-c"/>
+          <w:color w:val="24292E"/>
+        </w:rPr>
+      </w:pPr>
+      <w:r>
+        <w:rPr>
+          <w:rStyle w:val="pl-c"/>
+          <w:rFonts w:ascii="Consolas" w:hAnsi="Consolas"/>
+          <w:color w:val="000000" w:themeColor="text1"/>
+        </w:rPr>
+        <w:t>graph</w:t>
       </w:r>
     </w:p>
     <w:p>
       <w:pPr>
         <w:ind w:left="720" w:firstLine="270"/>
-        <w:rPr>
-          <w:rFonts w:ascii="Segoe UI" w:hAnsi="Segoe UI" w:cs="Segoe UI"/>
-        </w:rPr>
-      </w:pPr>
-      <w:r>
-        <w:rPr>
-          <w:rFonts w:ascii="Segoe UI" w:hAnsi="Segoe UI" w:cs="Segoe UI"/>
-        </w:rPr>
-        <w:t xml:space="preserve">If you stopped training early or if you wish to run the continue workbench after the training process with your current checkpoints use the </w:t>
-      </w:r>
-      <w:r>
         <w:rPr>
           <w:rFonts w:ascii="Segoe UI" w:hAnsi="Segoe UI" w:cs="Segoe UI"/>
           <w:b/>
           <w:bCs/>
         </w:rPr>
-        <w:t>finish(f)</w:t>
-      </w:r>
-      <w:r>
-        <w:rPr>
-          <w:rFonts w:ascii="Segoe UI" w:hAnsi="Segoe UI" w:cs="Segoe UI"/>
-        </w:rPr>
-        <w:t xml:space="preserve"> command. This will start the workbench from the moment after training and use the most recent checkpoint in your output folder. </w:t>
-      </w:r>
-    </w:p>
-    <w:p>
-      <w:pPr>
-        <w:spacing w:before="240"/>
-        <w:ind w:left="360"/>
-        <w:rPr>
-          <w:rFonts w:ascii="Segoe UI" w:hAnsi="Segoe UI" w:cs="Segoe UI"/>
-          <w:color w:val="7030A0"/>
-          <w:sz w:val="24"/>
-          <w:szCs w:val="24"/>
-        </w:rPr>
-      </w:pPr>
-      <w:r>
-        <w:rPr>
-          <w:rFonts w:ascii="Segoe UI" w:hAnsi="Segoe UI" w:cs="Segoe UI"/>
-          <w:color w:val="7030A0"/>
-          <w:sz w:val="24"/>
-          <w:szCs w:val="24"/>
-        </w:rPr>
-        <w:t>Testing Models on images</w:t>
-      </w:r>
+      </w:pPr>
     </w:p>
     <w:p>
       <w:pPr>
         <w:ind w:left="720" w:firstLine="270"/>
-        <w:rPr>
-          <w:rFonts w:ascii="Segoe UI" w:hAnsi="Segoe UI" w:cs="Segoe UI"/>
-        </w:rPr>
-      </w:pPr>
-      <w:r>
-        <w:rPr>
-          <w:rFonts w:ascii="Segoe UI" w:hAnsi="Segoe UI" w:cs="Segoe UI"/>
-        </w:rPr>
-        <w:t xml:space="preserve">If you wanted to train you model on more images, you could use the </w:t>
-      </w:r>
-      <w:r>
         <w:rPr>
           <w:rFonts w:ascii="Segoe UI" w:hAnsi="Segoe UI" w:cs="Segoe UI"/>
           <w:b/>
           <w:bCs/>
         </w:rPr>
-        <w:t>test(t)</w:t>
-      </w:r>
-      <w:r>
-        <w:rPr>
-          <w:rFonts w:ascii="Segoe UI" w:hAnsi="Segoe UI" w:cs="Segoe UI"/>
-        </w:rPr>
-        <w:t xml:space="preserve"> command followed by the folder or image you want to test. If ran on a folder, the workbench will test against all images within the folder. This will produce images like in Figure 9 and output it to your output folder.</w:t>
-      </w:r>
-    </w:p>
-    <w:p>
-      <w:pPr>
-        <w:spacing w:after="0"/>
-        <w:ind w:left="720" w:firstLine="270"/>
-      </w:pPr>
-      <w:r>
-        <w:tab/>
-        <w:t xml:space="preserve">Examples:     </w:t>
-      </w:r>
-    </w:p>
-    <w:p>
-      <w:pPr>
-        <w:pStyle w:val="HTMLPreformatted"/>
-        <w:shd w:val="clear" w:color="auto" w:fill="F6F8FA"/>
-        <w:ind w:left="1710" w:right="1080"/>
-        <w:rPr>
-          <w:rStyle w:val="pl-c"/>
-          <w:rFonts w:ascii="Consolas" w:hAnsi="Consolas"/>
-          <w:color w:val="6A737D"/>
-        </w:rPr>
-      </w:pPr>
-      <w:r>
-        <w:rPr>
-          <w:rStyle w:val="pl-c"/>
-          <w:rFonts w:ascii="Consolas" w:hAnsi="Consolas"/>
-          <w:color w:val="6A737D"/>
-        </w:rPr>
-        <w:t># to test and image</w:t>
-      </w:r>
-    </w:p>
-    <w:p>
-      <w:pPr>
-        <w:pStyle w:val="HTMLPreformatted"/>
-        <w:shd w:val="clear" w:color="auto" w:fill="F6F8FA"/>
-        <w:ind w:left="1710" w:right="1080"/>
-        <w:rPr>
-          <w:color w:val="24292E"/>
-        </w:rPr>
-      </w:pPr>
-      <w:r>
-        <w:rPr>
-          <w:rStyle w:val="pl-c"/>
-          <w:rFonts w:ascii="Consolas" w:hAnsi="Consolas"/>
-          <w:color w:val="000000" w:themeColor="text1"/>
-        </w:rPr>
-        <w:t xml:space="preserve">t </w:t>
-      </w:r>
-      <w:r>
-        <w:rPr>
-          <w:rFonts w:ascii="Consolas" w:hAnsi="Consolas"/>
-          <w:color w:val="24292E"/>
-        </w:rPr>
-        <w:t>/Users/</w:t>
-      </w:r>
-      <w:proofErr w:type="spellStart"/>
-      <w:r>
-        <w:rPr>
-          <w:rFonts w:ascii="Consolas" w:hAnsi="Consolas"/>
-          <w:color w:val="24292E"/>
-        </w:rPr>
-        <w:t>johndoe</w:t>
-      </w:r>
-      <w:proofErr w:type="spellEnd"/>
-      <w:r>
-        <w:rPr>
-          <w:rFonts w:ascii="Consolas" w:hAnsi="Consolas"/>
-          <w:color w:val="24292E"/>
-        </w:rPr>
-        <w:t>/Desktop/images/image_test.jpg</w:t>
-      </w:r>
-    </w:p>
-    <w:p>
-      <w:pPr>
-        <w:pStyle w:val="HTMLPreformatted"/>
-        <w:shd w:val="clear" w:color="auto" w:fill="F6F8FA"/>
-        <w:ind w:left="1710" w:right="1080"/>
-        <w:rPr>
-          <w:rStyle w:val="pl-c"/>
-          <w:color w:val="000000" w:themeColor="text1"/>
-        </w:rPr>
-      </w:pPr>
-    </w:p>
-    <w:p>
-      <w:pPr>
-        <w:pStyle w:val="HTMLPreformatted"/>
-        <w:shd w:val="clear" w:color="auto" w:fill="F6F8FA"/>
-        <w:ind w:left="1710" w:right="1080"/>
-        <w:rPr>
-          <w:rStyle w:val="pl-c"/>
-          <w:rFonts w:ascii="Consolas" w:hAnsi="Consolas"/>
-          <w:color w:val="000000" w:themeColor="text1"/>
-        </w:rPr>
-      </w:pPr>
-    </w:p>
-    <w:p>
-      <w:pPr>
-        <w:pStyle w:val="HTMLPreformatted"/>
-        <w:shd w:val="clear" w:color="auto" w:fill="F6F8FA"/>
-        <w:ind w:left="1710" w:right="1080"/>
-        <w:rPr>
-          <w:rStyle w:val="pl-c"/>
-          <w:rFonts w:ascii="Consolas" w:hAnsi="Consolas"/>
-          <w:color w:val="6A737D"/>
-        </w:rPr>
-      </w:pPr>
-      <w:r>
-        <w:rPr>
-          <w:rStyle w:val="pl-c"/>
-          <w:rFonts w:ascii="Consolas" w:hAnsi="Consolas"/>
-          <w:color w:val="6A737D"/>
-        </w:rPr>
-        <w:t># to test a folder of images</w:t>
-      </w:r>
-    </w:p>
-    <w:p>
-      <w:pPr>
-        <w:pStyle w:val="HTMLPreformatted"/>
-        <w:shd w:val="clear" w:color="auto" w:fill="F6F8FA"/>
-        <w:ind w:left="1710" w:right="1080"/>
-        <w:rPr>
-          <w:rStyle w:val="pl-c"/>
-          <w:rFonts w:ascii="Consolas" w:hAnsi="Consolas"/>
-          <w:color w:val="000000" w:themeColor="text1"/>
-        </w:rPr>
-      </w:pPr>
-      <w:r>
-        <w:rPr>
-          <w:rFonts w:ascii="Consolas" w:hAnsi="Consolas"/>
-          <w:color w:val="24292E"/>
-        </w:rPr>
-        <w:t>test /Users/</w:t>
-      </w:r>
-      <w:proofErr w:type="spellStart"/>
-      <w:r>
-        <w:rPr>
-          <w:rFonts w:ascii="Consolas" w:hAnsi="Consolas"/>
-          <w:color w:val="24292E"/>
-        </w:rPr>
-        <w:t>johndoe</w:t>
-      </w:r>
-      <w:proofErr w:type="spellEnd"/>
-      <w:r>
-        <w:rPr>
-          <w:rFonts w:ascii="Consolas" w:hAnsi="Consolas"/>
-          <w:color w:val="24292E"/>
-        </w:rPr>
-        <w:t>/Desktop/images</w:t>
-      </w:r>
-    </w:p>
-    <w:p>
-      <w:pPr>
-        <w:spacing w:before="240"/>
-        <w:ind w:left="360"/>
-        <w:rPr>
-          <w:rFonts w:ascii="Segoe UI" w:hAnsi="Segoe UI" w:cs="Segoe UI"/>
-          <w:color w:val="7030A0"/>
-          <w:sz w:val="24"/>
-          <w:szCs w:val="24"/>
-        </w:rPr>
-      </w:pPr>
-      <w:r>
-        <w:rPr>
-          <w:rFonts w:ascii="Segoe UI" w:hAnsi="Segoe UI" w:cs="Segoe UI"/>
-          <w:color w:val="7030A0"/>
-          <w:sz w:val="24"/>
-          <w:szCs w:val="24"/>
-        </w:rPr>
-        <w:t>Graph Training</w:t>
-      </w:r>
-    </w:p>
-    <w:p>
-      <w:pPr>
-        <w:ind w:left="720" w:firstLine="270"/>
-        <w:rPr>
-          <w:rFonts w:ascii="Segoe UI" w:hAnsi="Segoe UI" w:cs="Segoe UI"/>
-        </w:rPr>
-      </w:pPr>
-      <w:r>
-        <w:rPr>
-          <w:rFonts w:ascii="Segoe UI" w:hAnsi="Segoe UI" w:cs="Segoe UI"/>
-        </w:rPr>
-        <w:t xml:space="preserve">If you want to display a graph that shows the training and testing loss rate, use the </w:t>
-      </w:r>
-      <w:r>
-        <w:rPr>
-          <w:rFonts w:ascii="Segoe UI" w:hAnsi="Segoe UI" w:cs="Segoe UI"/>
-          <w:b/>
-          <w:bCs/>
-        </w:rPr>
-        <w:t>graph(g)</w:t>
-      </w:r>
-      <w:r>
-        <w:rPr>
-          <w:rFonts w:ascii="Segoe UI" w:hAnsi="Segoe UI" w:cs="Segoe UI"/>
-        </w:rPr>
-        <w:t xml:space="preserve"> command after training is complete.</w:t>
-      </w:r>
+      </w:pPr>
     </w:p>
     <w:p>
       <w:pPr>
@@ -11753,12 +11895,12 @@
         </w:rPr>
       </w:pPr>
     </w:p>
+    <w:bookmarkStart w:id="7" w:name="_Preferences_within_the"/>
+    <w:bookmarkEnd w:id="7"/>
     <w:p>
       <w:pPr>
         <w:pStyle w:val="Heading2"/>
       </w:pPr>
-      <w:bookmarkStart w:id="7" w:name="_Preferences_within_the"/>
-      <w:bookmarkEnd w:id="7"/>
       <w:r>
         <w:rPr>
           <w:noProof/>
@@ -12230,7 +12372,20 @@
           <w:sz w:val="22"/>
           <w:szCs w:val="22"/>
         </w:rPr>
-        <w:t xml:space="preserve"> – </w:t>
+        <w:t xml:space="preserve"> </w:t>
+      </w:r>
+      <w:proofErr w:type="gramStart"/>
+      <w:r>
+        <w:rPr>
+          <w:rStyle w:val="Emphasis"/>
+          <w:rFonts w:ascii="Segoe UI" w:hAnsi="Segoe UI" w:cs="Segoe UI"/>
+          <w:i w:val="0"/>
+          <w:iCs w:val="0"/>
+          <w:color w:val="000000" w:themeColor="text1"/>
+          <w:sz w:val="22"/>
+          <w:szCs w:val="22"/>
+        </w:rPr>
+        <w:t xml:space="preserve">– </w:t>
       </w:r>
       <w:r>
         <w:rPr>
@@ -12242,6 +12397,7 @@
         </w:rPr>
         <w:t>.names</w:t>
       </w:r>
+      <w:proofErr w:type="gramEnd"/>
       <w:r>
         <w:rPr>
           <w:rStyle w:val="Emphasis"/>
@@ -12376,7 +12532,20 @@
           <w:sz w:val="22"/>
           <w:szCs w:val="22"/>
         </w:rPr>
-        <w:t xml:space="preserve"> – </w:t>
+        <w:t xml:space="preserve"> </w:t>
+      </w:r>
+      <w:proofErr w:type="gramStart"/>
+      <w:r>
+        <w:rPr>
+          <w:rStyle w:val="Emphasis"/>
+          <w:rFonts w:ascii="Segoe UI" w:hAnsi="Segoe UI" w:cs="Segoe UI"/>
+          <w:i w:val="0"/>
+          <w:iCs w:val="0"/>
+          <w:color w:val="000000" w:themeColor="text1"/>
+          <w:sz w:val="22"/>
+          <w:szCs w:val="22"/>
+        </w:rPr>
+        <w:t xml:space="preserve">– </w:t>
       </w:r>
       <w:r>
         <w:rPr>
@@ -12400,6 +12569,7 @@
         <w:t>tfrecords</w:t>
       </w:r>
       <w:proofErr w:type="spellEnd"/>
+      <w:proofErr w:type="gramEnd"/>
       <w:r>
         <w:rPr>
           <w:rStyle w:val="Emphasis"/>
@@ -12473,7 +12643,20 @@
           <w:sz w:val="22"/>
           <w:szCs w:val="22"/>
         </w:rPr>
-        <w:t xml:space="preserve">When TensorFlow runs it users two </w:t>
+        <w:t xml:space="preserve">When TensorFlow runs it users </w:t>
+      </w:r>
+      <w:proofErr w:type="gramStart"/>
+      <w:r>
+        <w:rPr>
+          <w:rStyle w:val="Emphasis"/>
+          <w:rFonts w:ascii="Segoe UI" w:hAnsi="Segoe UI" w:cs="Segoe UI"/>
+          <w:i w:val="0"/>
+          <w:iCs w:val="0"/>
+          <w:color w:val="000000" w:themeColor="text1"/>
+          <w:sz w:val="22"/>
+          <w:szCs w:val="22"/>
+        </w:rPr>
+        <w:t xml:space="preserve">two </w:t>
       </w:r>
       <w:r>
         <w:rPr>
@@ -12485,17 +12668,31 @@
         </w:rPr>
         <w:t>.tfrecord</w:t>
       </w:r>
-      <w:r>
-        <w:rPr>
-          <w:rStyle w:val="Emphasis"/>
-          <w:rFonts w:ascii="Segoe UI" w:hAnsi="Segoe UI" w:cs="Segoe UI"/>
-          <w:i w:val="0"/>
-          <w:iCs w:val="0"/>
-          <w:color w:val="000000" w:themeColor="text1"/>
-          <w:sz w:val="22"/>
-          <w:szCs w:val="22"/>
-        </w:rPr>
-        <w:t xml:space="preserve"> files, one for testing and one for training. This is the </w:t>
+      <w:proofErr w:type="gramEnd"/>
+      <w:r>
+        <w:rPr>
+          <w:rStyle w:val="Emphasis"/>
+          <w:rFonts w:ascii="Segoe UI" w:hAnsi="Segoe UI" w:cs="Segoe UI"/>
+          <w:i w:val="0"/>
+          <w:iCs w:val="0"/>
+          <w:color w:val="000000" w:themeColor="text1"/>
+          <w:sz w:val="22"/>
+          <w:szCs w:val="22"/>
+        </w:rPr>
+        <w:t xml:space="preserve"> files, one for testing and one for training. This is </w:t>
+      </w:r>
+      <w:proofErr w:type="gramStart"/>
+      <w:r>
+        <w:rPr>
+          <w:rStyle w:val="Emphasis"/>
+          <w:rFonts w:ascii="Segoe UI" w:hAnsi="Segoe UI" w:cs="Segoe UI"/>
+          <w:i w:val="0"/>
+          <w:iCs w:val="0"/>
+          <w:color w:val="000000" w:themeColor="text1"/>
+          <w:sz w:val="22"/>
+          <w:szCs w:val="22"/>
+        </w:rPr>
+        <w:t xml:space="preserve">the </w:t>
       </w:r>
       <w:r>
         <w:rPr>
@@ -12507,6 +12704,7 @@
         </w:rPr>
         <w:t>.tfrecord</w:t>
       </w:r>
+      <w:proofErr w:type="gramEnd"/>
       <w:r>
         <w:rPr>
           <w:rStyle w:val="Emphasis"/>
@@ -12539,19 +12737,45 @@
           <w:sz w:val="22"/>
           <w:szCs w:val="22"/>
         </w:rPr>
-        <w:t xml:space="preserve"> files in </w:t>
-      </w:r>
-      <w:r>
-        <w:rPr>
-          <w:rStyle w:val="Emphasis"/>
-          <w:rFonts w:ascii="Segoe UI" w:hAnsi="Segoe UI" w:cs="Segoe UI"/>
-          <w:i w:val="0"/>
-          <w:iCs w:val="0"/>
-          <w:color w:val="000000" w:themeColor="text1"/>
-          <w:sz w:val="22"/>
-          <w:szCs w:val="22"/>
-        </w:rPr>
-        <w:t>./</w:t>
+        <w:t xml:space="preserve"> files </w:t>
+      </w:r>
+      <w:proofErr w:type="gramStart"/>
+      <w:r>
+        <w:rPr>
+          <w:rStyle w:val="Emphasis"/>
+          <w:rFonts w:ascii="Segoe UI" w:hAnsi="Segoe UI" w:cs="Segoe UI"/>
+          <w:i w:val="0"/>
+          <w:iCs w:val="0"/>
+          <w:color w:val="000000" w:themeColor="text1"/>
+          <w:sz w:val="22"/>
+          <w:szCs w:val="22"/>
+        </w:rPr>
+        <w:t xml:space="preserve">in </w:t>
+      </w:r>
+      <w:r>
+        <w:rPr>
+          <w:rStyle w:val="Emphasis"/>
+          <w:rFonts w:ascii="Segoe UI" w:hAnsi="Segoe UI" w:cs="Segoe UI"/>
+          <w:i w:val="0"/>
+          <w:iCs w:val="0"/>
+          <w:color w:val="000000" w:themeColor="text1"/>
+          <w:sz w:val="22"/>
+          <w:szCs w:val="22"/>
+        </w:rPr>
+        <w:t>.</w:t>
+      </w:r>
+      <w:proofErr w:type="gramEnd"/>
+      <w:r>
+        <w:rPr>
+          <w:rStyle w:val="Emphasis"/>
+          <w:rFonts w:ascii="Segoe UI" w:hAnsi="Segoe UI" w:cs="Segoe UI"/>
+          <w:i w:val="0"/>
+          <w:iCs w:val="0"/>
+          <w:color w:val="000000" w:themeColor="text1"/>
+          <w:sz w:val="22"/>
+          <w:szCs w:val="22"/>
+        </w:rPr>
+        <w:t>/</w:t>
       </w:r>
       <w:r>
         <w:rPr>
@@ -12656,7 +12880,20 @@
           <w:sz w:val="22"/>
           <w:szCs w:val="22"/>
         </w:rPr>
-        <w:t xml:space="preserve"> – </w:t>
+        <w:t xml:space="preserve"> </w:t>
+      </w:r>
+      <w:proofErr w:type="gramStart"/>
+      <w:r>
+        <w:rPr>
+          <w:rStyle w:val="Emphasis"/>
+          <w:rFonts w:ascii="Segoe UI" w:hAnsi="Segoe UI" w:cs="Segoe UI"/>
+          <w:i w:val="0"/>
+          <w:iCs w:val="0"/>
+          <w:color w:val="000000" w:themeColor="text1"/>
+          <w:sz w:val="22"/>
+          <w:szCs w:val="22"/>
+        </w:rPr>
+        <w:t xml:space="preserve">– </w:t>
       </w:r>
       <w:r>
         <w:rPr>
@@ -12668,6 +12905,7 @@
         </w:rPr>
         <w:t>.names</w:t>
       </w:r>
+      <w:proofErr w:type="gramEnd"/>
       <w:r>
         <w:rPr>
           <w:rStyle w:val="Emphasis"/>
@@ -12761,7 +12999,20 @@
           <w:sz w:val="22"/>
           <w:szCs w:val="22"/>
         </w:rPr>
-        <w:t xml:space="preserve">When TensorFlow runs it users two </w:t>
+        <w:t xml:space="preserve">When TensorFlow runs it users </w:t>
+      </w:r>
+      <w:proofErr w:type="gramStart"/>
+      <w:r>
+        <w:rPr>
+          <w:rStyle w:val="Emphasis"/>
+          <w:rFonts w:ascii="Segoe UI" w:hAnsi="Segoe UI" w:cs="Segoe UI"/>
+          <w:i w:val="0"/>
+          <w:iCs w:val="0"/>
+          <w:color w:val="000000" w:themeColor="text1"/>
+          <w:sz w:val="22"/>
+          <w:szCs w:val="22"/>
+        </w:rPr>
+        <w:t xml:space="preserve">two </w:t>
       </w:r>
       <w:r>
         <w:rPr>
@@ -12773,17 +13024,31 @@
         </w:rPr>
         <w:t>.tfrecord</w:t>
       </w:r>
-      <w:r>
-        <w:rPr>
-          <w:rStyle w:val="Emphasis"/>
-          <w:rFonts w:ascii="Segoe UI" w:hAnsi="Segoe UI" w:cs="Segoe UI"/>
-          <w:i w:val="0"/>
-          <w:iCs w:val="0"/>
-          <w:color w:val="000000" w:themeColor="text1"/>
-          <w:sz w:val="22"/>
-          <w:szCs w:val="22"/>
-        </w:rPr>
-        <w:t xml:space="preserve"> files, one for testing and one for training. This is the </w:t>
+      <w:proofErr w:type="gramEnd"/>
+      <w:r>
+        <w:rPr>
+          <w:rStyle w:val="Emphasis"/>
+          <w:rFonts w:ascii="Segoe UI" w:hAnsi="Segoe UI" w:cs="Segoe UI"/>
+          <w:i w:val="0"/>
+          <w:iCs w:val="0"/>
+          <w:color w:val="000000" w:themeColor="text1"/>
+          <w:sz w:val="22"/>
+          <w:szCs w:val="22"/>
+        </w:rPr>
+        <w:t xml:space="preserve"> files, one for testing and one for training. This is </w:t>
+      </w:r>
+      <w:proofErr w:type="gramStart"/>
+      <w:r>
+        <w:rPr>
+          <w:rStyle w:val="Emphasis"/>
+          <w:rFonts w:ascii="Segoe UI" w:hAnsi="Segoe UI" w:cs="Segoe UI"/>
+          <w:i w:val="0"/>
+          <w:iCs w:val="0"/>
+          <w:color w:val="000000" w:themeColor="text1"/>
+          <w:sz w:val="22"/>
+          <w:szCs w:val="22"/>
+        </w:rPr>
+        <w:t xml:space="preserve">the </w:t>
       </w:r>
       <w:r>
         <w:rPr>
@@ -12795,6 +13060,7 @@
         </w:rPr>
         <w:t>.tfrecord</w:t>
       </w:r>
+      <w:proofErr w:type="gramEnd"/>
       <w:r>
         <w:rPr>
           <w:rStyle w:val="Emphasis"/>
@@ -12851,19 +13117,45 @@
           <w:sz w:val="22"/>
           <w:szCs w:val="22"/>
         </w:rPr>
-        <w:t xml:space="preserve"> files in </w:t>
-      </w:r>
-      <w:r>
-        <w:rPr>
-          <w:rStyle w:val="Emphasis"/>
-          <w:rFonts w:ascii="Segoe UI" w:hAnsi="Segoe UI" w:cs="Segoe UI"/>
-          <w:i w:val="0"/>
-          <w:iCs w:val="0"/>
-          <w:color w:val="000000" w:themeColor="text1"/>
-          <w:sz w:val="22"/>
-          <w:szCs w:val="22"/>
-        </w:rPr>
-        <w:t>./</w:t>
+        <w:t xml:space="preserve"> files </w:t>
+      </w:r>
+      <w:proofErr w:type="gramStart"/>
+      <w:r>
+        <w:rPr>
+          <w:rStyle w:val="Emphasis"/>
+          <w:rFonts w:ascii="Segoe UI" w:hAnsi="Segoe UI" w:cs="Segoe UI"/>
+          <w:i w:val="0"/>
+          <w:iCs w:val="0"/>
+          <w:color w:val="000000" w:themeColor="text1"/>
+          <w:sz w:val="22"/>
+          <w:szCs w:val="22"/>
+        </w:rPr>
+        <w:t xml:space="preserve">in </w:t>
+      </w:r>
+      <w:r>
+        <w:rPr>
+          <w:rStyle w:val="Emphasis"/>
+          <w:rFonts w:ascii="Segoe UI" w:hAnsi="Segoe UI" w:cs="Segoe UI"/>
+          <w:i w:val="0"/>
+          <w:iCs w:val="0"/>
+          <w:color w:val="000000" w:themeColor="text1"/>
+          <w:sz w:val="22"/>
+          <w:szCs w:val="22"/>
+        </w:rPr>
+        <w:t>.</w:t>
+      </w:r>
+      <w:proofErr w:type="gramEnd"/>
+      <w:r>
+        <w:rPr>
+          <w:rStyle w:val="Emphasis"/>
+          <w:rFonts w:ascii="Segoe UI" w:hAnsi="Segoe UI" w:cs="Segoe UI"/>
+          <w:i w:val="0"/>
+          <w:iCs w:val="0"/>
+          <w:color w:val="000000" w:themeColor="text1"/>
+          <w:sz w:val="22"/>
+          <w:szCs w:val="22"/>
+        </w:rPr>
+        <w:t>/</w:t>
       </w:r>
       <w:r>
         <w:rPr>
@@ -13875,7 +14167,33 @@
           <w:szCs w:val="22"/>
         </w:rPr>
         <w:tab/>
-        <w:t xml:space="preserve">        workbench is ran again, then that output is saved to a </w:t>
+        <w:t xml:space="preserve">        workbench is </w:t>
+      </w:r>
+      <w:proofErr w:type="gramStart"/>
+      <w:r>
+        <w:rPr>
+          <w:rStyle w:val="Emphasis"/>
+          <w:rFonts w:ascii="Segoe UI" w:hAnsi="Segoe UI" w:cs="Segoe UI"/>
+          <w:i w:val="0"/>
+          <w:iCs w:val="0"/>
+          <w:color w:val="000000" w:themeColor="text1"/>
+          <w:sz w:val="22"/>
+          <w:szCs w:val="22"/>
+        </w:rPr>
+        <w:t>ran</w:t>
+      </w:r>
+      <w:proofErr w:type="gramEnd"/>
+      <w:r>
+        <w:rPr>
+          <w:rStyle w:val="Emphasis"/>
+          <w:rFonts w:ascii="Segoe UI" w:hAnsi="Segoe UI" w:cs="Segoe UI"/>
+          <w:i w:val="0"/>
+          <w:iCs w:val="0"/>
+          <w:color w:val="000000" w:themeColor="text1"/>
+          <w:sz w:val="22"/>
+          <w:szCs w:val="22"/>
+        </w:rPr>
+        <w:t xml:space="preserve"> again, then that output is saved to a </w:t>
       </w:r>
       <w:proofErr w:type="spellStart"/>
       <w:r>
@@ -14702,17 +15020,41 @@
           <w:sz w:val="22"/>
           <w:szCs w:val="22"/>
         </w:rPr>
-        <w:t xml:space="preserve">Default: </w:t>
-      </w:r>
-      <w:r>
-        <w:rPr>
-          <w:rStyle w:val="Emphasis"/>
-          <w:rFonts w:ascii="Segoe UI" w:hAnsi="Segoe UI" w:cs="Segoe UI"/>
-          <w:color w:val="000000" w:themeColor="text1"/>
-          <w:sz w:val="22"/>
-          <w:szCs w:val="22"/>
-        </w:rPr>
-        <w:t>./</w:t>
+        <w:t>Default</w:t>
+      </w:r>
+      <w:proofErr w:type="gramStart"/>
+      <w:r>
+        <w:rPr>
+          <w:rStyle w:val="Emphasis"/>
+          <w:rFonts w:ascii="Segoe UI" w:hAnsi="Segoe UI" w:cs="Segoe UI"/>
+          <w:i w:val="0"/>
+          <w:iCs w:val="0"/>
+          <w:color w:val="000000" w:themeColor="text1"/>
+          <w:sz w:val="22"/>
+          <w:szCs w:val="22"/>
+        </w:rPr>
+        <w:t xml:space="preserve">: </w:t>
+      </w:r>
+      <w:r>
+        <w:rPr>
+          <w:rStyle w:val="Emphasis"/>
+          <w:rFonts w:ascii="Segoe UI" w:hAnsi="Segoe UI" w:cs="Segoe UI"/>
+          <w:color w:val="000000" w:themeColor="text1"/>
+          <w:sz w:val="22"/>
+          <w:szCs w:val="22"/>
+        </w:rPr>
+        <w:t>.</w:t>
+      </w:r>
+      <w:proofErr w:type="gramEnd"/>
+      <w:r>
+        <w:rPr>
+          <w:rStyle w:val="Emphasis"/>
+          <w:rFonts w:ascii="Segoe UI" w:hAnsi="Segoe UI" w:cs="Segoe UI"/>
+          <w:color w:val="000000" w:themeColor="text1"/>
+          <w:sz w:val="22"/>
+          <w:szCs w:val="22"/>
+        </w:rPr>
+        <w:t>/</w:t>
       </w:r>
       <w:proofErr w:type="spellStart"/>
       <w:r>
@@ -15258,7 +15600,33 @@
           <w:szCs w:val="22"/>
         </w:rPr>
         <w:tab/>
-        <w:t xml:space="preserve">        workbench is ran again, then that output is saved to a </w:t>
+        <w:t xml:space="preserve">        workbench is </w:t>
+      </w:r>
+      <w:proofErr w:type="gramStart"/>
+      <w:r>
+        <w:rPr>
+          <w:rStyle w:val="Emphasis"/>
+          <w:rFonts w:ascii="Segoe UI" w:hAnsi="Segoe UI" w:cs="Segoe UI"/>
+          <w:i w:val="0"/>
+          <w:iCs w:val="0"/>
+          <w:color w:val="000000" w:themeColor="text1"/>
+          <w:sz w:val="22"/>
+          <w:szCs w:val="22"/>
+        </w:rPr>
+        <w:t>ran</w:t>
+      </w:r>
+      <w:proofErr w:type="gramEnd"/>
+      <w:r>
+        <w:rPr>
+          <w:rStyle w:val="Emphasis"/>
+          <w:rFonts w:ascii="Segoe UI" w:hAnsi="Segoe UI" w:cs="Segoe UI"/>
+          <w:i w:val="0"/>
+          <w:iCs w:val="0"/>
+          <w:color w:val="000000" w:themeColor="text1"/>
+          <w:sz w:val="22"/>
+          <w:szCs w:val="22"/>
+        </w:rPr>
+        <w:t xml:space="preserve"> again, then that output is saved to a </w:t>
       </w:r>
       <w:proofErr w:type="spellStart"/>
       <w:r>
@@ -15957,7 +16325,33 @@
           <w:sz w:val="22"/>
           <w:szCs w:val="22"/>
         </w:rPr>
-        <w:t xml:space="preserve">             When the workbench is first ran it divid</w:t>
+        <w:t xml:space="preserve">             When the workbench is first </w:t>
+      </w:r>
+      <w:proofErr w:type="gramStart"/>
+      <w:r>
+        <w:rPr>
+          <w:rStyle w:val="Emphasis"/>
+          <w:rFonts w:ascii="Segoe UI" w:hAnsi="Segoe UI" w:cs="Segoe UI"/>
+          <w:i w:val="0"/>
+          <w:iCs w:val="0"/>
+          <w:color w:val="000000" w:themeColor="text1"/>
+          <w:sz w:val="22"/>
+          <w:szCs w:val="22"/>
+        </w:rPr>
+        <w:t>ran</w:t>
+      </w:r>
+      <w:proofErr w:type="gramEnd"/>
+      <w:r>
+        <w:rPr>
+          <w:rStyle w:val="Emphasis"/>
+          <w:rFonts w:ascii="Segoe UI" w:hAnsi="Segoe UI" w:cs="Segoe UI"/>
+          <w:i w:val="0"/>
+          <w:iCs w:val="0"/>
+          <w:color w:val="000000" w:themeColor="text1"/>
+          <w:sz w:val="22"/>
+          <w:szCs w:val="22"/>
+        </w:rPr>
+        <w:t xml:space="preserve"> it divid</w:t>
       </w:r>
       <w:r>
         <w:rPr>
@@ -16225,17 +16619,41 @@
           <w:sz w:val="22"/>
           <w:szCs w:val="22"/>
         </w:rPr>
-        <w:t xml:space="preserve"> – Default: </w:t>
-      </w:r>
-      <w:r>
-        <w:rPr>
-          <w:rStyle w:val="Emphasis"/>
-          <w:rFonts w:ascii="Segoe UI" w:hAnsi="Segoe UI" w:cs="Segoe UI"/>
-          <w:color w:val="000000" w:themeColor="text1"/>
-          <w:sz w:val="22"/>
-          <w:szCs w:val="22"/>
-        </w:rPr>
-        <w:t>./images/validate</w:t>
+        <w:t xml:space="preserve"> – Default</w:t>
+      </w:r>
+      <w:proofErr w:type="gramStart"/>
+      <w:r>
+        <w:rPr>
+          <w:rStyle w:val="Emphasis"/>
+          <w:rFonts w:ascii="Segoe UI" w:hAnsi="Segoe UI" w:cs="Segoe UI"/>
+          <w:i w:val="0"/>
+          <w:iCs w:val="0"/>
+          <w:color w:val="000000" w:themeColor="text1"/>
+          <w:sz w:val="22"/>
+          <w:szCs w:val="22"/>
+        </w:rPr>
+        <w:t xml:space="preserve">: </w:t>
+      </w:r>
+      <w:r>
+        <w:rPr>
+          <w:rStyle w:val="Emphasis"/>
+          <w:rFonts w:ascii="Segoe UI" w:hAnsi="Segoe UI" w:cs="Segoe UI"/>
+          <w:color w:val="000000" w:themeColor="text1"/>
+          <w:sz w:val="22"/>
+          <w:szCs w:val="22"/>
+        </w:rPr>
+        <w:t>.</w:t>
+      </w:r>
+      <w:proofErr w:type="gramEnd"/>
+      <w:r>
+        <w:rPr>
+          <w:rStyle w:val="Emphasis"/>
+          <w:rFonts w:ascii="Segoe UI" w:hAnsi="Segoe UI" w:cs="Segoe UI"/>
+          <w:color w:val="000000" w:themeColor="text1"/>
+          <w:sz w:val="22"/>
+          <w:szCs w:val="22"/>
+        </w:rPr>
+        <w:t>/images/validate</w:t>
       </w:r>
     </w:p>
     <w:p>
@@ -16263,7 +16681,33 @@
           <w:sz w:val="22"/>
           <w:szCs w:val="22"/>
         </w:rPr>
-        <w:t xml:space="preserve">             When the workbench is first ran it divided the images and their xml files</w:t>
+        <w:t xml:space="preserve">             When the workbench is first </w:t>
+      </w:r>
+      <w:proofErr w:type="gramStart"/>
+      <w:r>
+        <w:rPr>
+          <w:rStyle w:val="Emphasis"/>
+          <w:rFonts w:ascii="Segoe UI" w:hAnsi="Segoe UI" w:cs="Segoe UI"/>
+          <w:i w:val="0"/>
+          <w:iCs w:val="0"/>
+          <w:color w:val="000000" w:themeColor="text1"/>
+          <w:sz w:val="22"/>
+          <w:szCs w:val="22"/>
+        </w:rPr>
+        <w:t>ran</w:t>
+      </w:r>
+      <w:proofErr w:type="gramEnd"/>
+      <w:r>
+        <w:rPr>
+          <w:rStyle w:val="Emphasis"/>
+          <w:rFonts w:ascii="Segoe UI" w:hAnsi="Segoe UI" w:cs="Segoe UI"/>
+          <w:i w:val="0"/>
+          <w:iCs w:val="0"/>
+          <w:color w:val="000000" w:themeColor="text1"/>
+          <w:sz w:val="22"/>
+          <w:szCs w:val="22"/>
+        </w:rPr>
+        <w:t xml:space="preserve"> it divided the images and their xml files</w:t>
       </w:r>
     </w:p>
     <w:p>
@@ -16498,7 +16942,33 @@
           <w:sz w:val="22"/>
           <w:szCs w:val="22"/>
         </w:rPr>
-        <w:t xml:space="preserve"> training from a weights file, this is the amount of classifiers the </w:t>
+        <w:t xml:space="preserve"> training from a weights file, this is the </w:t>
+      </w:r>
+      <w:proofErr w:type="gramStart"/>
+      <w:r>
+        <w:rPr>
+          <w:rStyle w:val="Emphasis"/>
+          <w:rFonts w:ascii="Segoe UI" w:hAnsi="Segoe UI" w:cs="Segoe UI"/>
+          <w:i w:val="0"/>
+          <w:iCs w:val="0"/>
+          <w:color w:val="000000" w:themeColor="text1"/>
+          <w:sz w:val="22"/>
+          <w:szCs w:val="22"/>
+        </w:rPr>
+        <w:t>amount</w:t>
+      </w:r>
+      <w:proofErr w:type="gramEnd"/>
+      <w:r>
+        <w:rPr>
+          <w:rStyle w:val="Emphasis"/>
+          <w:rFonts w:ascii="Segoe UI" w:hAnsi="Segoe UI" w:cs="Segoe UI"/>
+          <w:i w:val="0"/>
+          <w:iCs w:val="0"/>
+          <w:color w:val="000000" w:themeColor="text1"/>
+          <w:sz w:val="22"/>
+          <w:szCs w:val="22"/>
+        </w:rPr>
+        <w:t xml:space="preserve"> of classifiers the </w:t>
       </w:r>
       <w:r>
         <w:rPr>
@@ -16659,7 +17129,20 @@
           <w:sz w:val="22"/>
           <w:szCs w:val="22"/>
         </w:rPr>
-        <w:t xml:space="preserve">- Sting - </w:t>
+        <w:t xml:space="preserve">- Sting </w:t>
+      </w:r>
+      <w:proofErr w:type="gramStart"/>
+      <w:r>
+        <w:rPr>
+          <w:rStyle w:val="Emphasis"/>
+          <w:rFonts w:ascii="Segoe UI" w:hAnsi="Segoe UI" w:cs="Segoe UI"/>
+          <w:i w:val="0"/>
+          <w:iCs w:val="0"/>
+          <w:color w:val="000000" w:themeColor="text1"/>
+          <w:sz w:val="22"/>
+          <w:szCs w:val="22"/>
+        </w:rPr>
+        <w:t xml:space="preserve">- </w:t>
       </w:r>
       <w:r>
         <w:rPr>
@@ -16671,6 +17154,7 @@
         </w:rPr>
         <w:t>.weights</w:t>
       </w:r>
+      <w:proofErr w:type="gramEnd"/>
       <w:r>
         <w:rPr>
           <w:rStyle w:val="Emphasis"/>
@@ -16860,11 +17344,9 @@
       <w:pPr>
         <w:pStyle w:val="Heading2"/>
       </w:pPr>
-      <w:bookmarkStart w:id="8" w:name="_GoBack"/>
-      <w:bookmarkEnd w:id="8"/>
-    </w:p>
-    <w:bookmarkStart w:id="9" w:name="_Workbench_Benchmark_Tests:"/>
-    <w:bookmarkEnd w:id="9"/>
+    </w:p>
+    <w:bookmarkStart w:id="8" w:name="_Workbench_Benchmark_Tests:"/>
+    <w:bookmarkEnd w:id="8"/>
     <w:p>
       <w:pPr>
         <w:pStyle w:val="Heading2"/>
@@ -16956,6 +17438,1525 @@
     </w:p>
     <w:p>
       <w:pPr>
+        <w:rPr>
+          <w:rFonts w:ascii="Segoe UI" w:hAnsi="Segoe UI" w:cs="Segoe UI"/>
+          <w:color w:val="24292E"/>
+        </w:rPr>
+      </w:pPr>
+      <w:r>
+        <w:rPr>
+          <w:rFonts w:ascii="Segoe UI" w:hAnsi="Segoe UI" w:cs="Segoe UI"/>
+          <w:color w:val="24292E"/>
+        </w:rPr>
+        <w:t xml:space="preserve">Tests using the following </w:t>
+      </w:r>
+      <w:r>
+        <w:rPr>
+          <w:rFonts w:ascii="Segoe UI" w:hAnsi="Segoe UI" w:cs="Segoe UI"/>
+          <w:i/>
+          <w:iCs/>
+          <w:color w:val="24292E"/>
+        </w:rPr>
+        <w:t>benchmark.txt</w:t>
+      </w:r>
+      <w:r>
+        <w:rPr>
+          <w:rFonts w:ascii="Segoe UI" w:hAnsi="Segoe UI" w:cs="Segoe UI"/>
+          <w:color w:val="24292E"/>
+        </w:rPr>
+        <w:t xml:space="preserve"> file:</w:t>
+      </w:r>
+    </w:p>
+    <w:p>
+      <w:pPr>
+        <w:spacing w:after="0" w:line="276" w:lineRule="auto"/>
+        <w:ind w:left="1350"/>
+        <w:rPr>
+          <w:rFonts w:ascii="Segoe UI" w:hAnsi="Segoe UI" w:cs="Segoe UI"/>
+          <w:color w:val="24292E"/>
+        </w:rPr>
+      </w:pPr>
+      <w:proofErr w:type="spellStart"/>
+      <w:r>
+        <w:rPr>
+          <w:rFonts w:ascii="Segoe UI" w:hAnsi="Segoe UI" w:cs="Segoe UI"/>
+          <w:color w:val="24292E"/>
+        </w:rPr>
+        <w:t>batch_size</w:t>
+      </w:r>
+      <w:proofErr w:type="spellEnd"/>
+      <w:r>
+        <w:rPr>
+          <w:rFonts w:ascii="Segoe UI" w:hAnsi="Segoe UI" w:cs="Segoe UI"/>
+          <w:color w:val="24292E"/>
+        </w:rPr>
+        <w:t xml:space="preserve"> ---------</w:t>
+      </w:r>
+      <w:r>
+        <w:rPr>
+          <w:rFonts w:ascii="Segoe UI" w:hAnsi="Segoe UI" w:cs="Segoe UI"/>
+          <w:color w:val="24292E"/>
+        </w:rPr>
+        <w:t xml:space="preserve"> 8</w:t>
+      </w:r>
+    </w:p>
+    <w:p>
+      <w:pPr>
+        <w:spacing w:after="0" w:line="276" w:lineRule="auto"/>
+        <w:ind w:left="1350"/>
+        <w:rPr>
+          <w:rFonts w:ascii="Segoe UI" w:hAnsi="Segoe UI" w:cs="Segoe UI"/>
+          <w:color w:val="24292E"/>
+        </w:rPr>
+      </w:pPr>
+      <w:r>
+        <w:rPr>
+          <w:rFonts w:ascii="Segoe UI" w:hAnsi="Segoe UI" w:cs="Segoe UI"/>
+          <w:color w:val="24292E"/>
+        </w:rPr>
+        <w:t>classifiers</w:t>
+      </w:r>
+      <w:r>
+        <w:rPr>
+          <w:rFonts w:ascii="Segoe UI" w:hAnsi="Segoe UI" w:cs="Segoe UI"/>
+          <w:color w:val="24292E"/>
+        </w:rPr>
+        <w:t xml:space="preserve"> ---------- </w:t>
+      </w:r>
+      <w:r>
+        <w:rPr>
+          <w:rFonts w:ascii="Segoe UI" w:hAnsi="Segoe UI" w:cs="Segoe UI"/>
+          <w:color w:val="24292E"/>
+        </w:rPr>
+        <w:t>./data/</w:t>
+      </w:r>
+      <w:proofErr w:type="spellStart"/>
+      <w:r>
+        <w:rPr>
+          <w:rFonts w:ascii="Segoe UI" w:hAnsi="Segoe UI" w:cs="Segoe UI"/>
+          <w:color w:val="24292E"/>
+        </w:rPr>
+        <w:t>classifier.names</w:t>
+      </w:r>
+      <w:proofErr w:type="spellEnd"/>
+    </w:p>
+    <w:p>
+      <w:pPr>
+        <w:spacing w:after="0" w:line="276" w:lineRule="auto"/>
+        <w:ind w:left="1350"/>
+        <w:rPr>
+          <w:rFonts w:ascii="Segoe UI" w:hAnsi="Segoe UI" w:cs="Segoe UI"/>
+          <w:color w:val="24292E"/>
+        </w:rPr>
+      </w:pPr>
+      <w:proofErr w:type="spellStart"/>
+      <w:r>
+        <w:rPr>
+          <w:rFonts w:ascii="Segoe UI" w:hAnsi="Segoe UI" w:cs="Segoe UI"/>
+          <w:color w:val="24292E"/>
+        </w:rPr>
+        <w:t>dataset_test</w:t>
+      </w:r>
+      <w:proofErr w:type="spellEnd"/>
+      <w:r>
+        <w:rPr>
+          <w:rFonts w:ascii="Segoe UI" w:hAnsi="Segoe UI" w:cs="Segoe UI"/>
+          <w:color w:val="24292E"/>
+        </w:rPr>
+        <w:t xml:space="preserve"> -------</w:t>
+      </w:r>
+      <w:r>
+        <w:rPr>
+          <w:rFonts w:ascii="Segoe UI" w:hAnsi="Segoe UI" w:cs="Segoe UI"/>
+          <w:color w:val="24292E"/>
+        </w:rPr>
+        <w:t xml:space="preserve"> ./data/</w:t>
+      </w:r>
+      <w:proofErr w:type="spellStart"/>
+      <w:r>
+        <w:rPr>
+          <w:rFonts w:ascii="Segoe UI" w:hAnsi="Segoe UI" w:cs="Segoe UI"/>
+          <w:color w:val="24292E"/>
+        </w:rPr>
+        <w:t>test.tfrecord</w:t>
+      </w:r>
+      <w:proofErr w:type="spellEnd"/>
+    </w:p>
+    <w:p>
+      <w:pPr>
+        <w:spacing w:after="0" w:line="276" w:lineRule="auto"/>
+        <w:ind w:left="1350"/>
+        <w:rPr>
+          <w:rFonts w:ascii="Segoe UI" w:hAnsi="Segoe UI" w:cs="Segoe UI"/>
+          <w:color w:val="24292E"/>
+        </w:rPr>
+      </w:pPr>
+      <w:proofErr w:type="spellStart"/>
+      <w:r>
+        <w:rPr>
+          <w:rFonts w:ascii="Segoe UI" w:hAnsi="Segoe UI" w:cs="Segoe UI"/>
+          <w:color w:val="24292E"/>
+        </w:rPr>
+        <w:t>dataset_trai</w:t>
+      </w:r>
+      <w:r>
+        <w:rPr>
+          <w:rFonts w:ascii="Segoe UI" w:hAnsi="Segoe UI" w:cs="Segoe UI"/>
+          <w:color w:val="24292E"/>
+        </w:rPr>
+        <w:t>n</w:t>
+      </w:r>
+      <w:proofErr w:type="spellEnd"/>
+      <w:r>
+        <w:rPr>
+          <w:rFonts w:ascii="Segoe UI" w:hAnsi="Segoe UI" w:cs="Segoe UI"/>
+          <w:color w:val="24292E"/>
+        </w:rPr>
+        <w:t xml:space="preserve"> ------</w:t>
+      </w:r>
+      <w:r>
+        <w:rPr>
+          <w:rFonts w:ascii="Segoe UI" w:hAnsi="Segoe UI" w:cs="Segoe UI"/>
+          <w:color w:val="24292E"/>
+        </w:rPr>
+        <w:t xml:space="preserve"> ./data/</w:t>
+      </w:r>
+      <w:proofErr w:type="spellStart"/>
+      <w:r>
+        <w:rPr>
+          <w:rFonts w:ascii="Segoe UI" w:hAnsi="Segoe UI" w:cs="Segoe UI"/>
+          <w:color w:val="24292E"/>
+        </w:rPr>
+        <w:t>train.tfrecord</w:t>
+      </w:r>
+      <w:proofErr w:type="spellEnd"/>
+    </w:p>
+    <w:p>
+      <w:pPr>
+        <w:spacing w:after="0" w:line="276" w:lineRule="auto"/>
+        <w:ind w:left="1350"/>
+        <w:rPr>
+          <w:rFonts w:ascii="Segoe UI" w:hAnsi="Segoe UI" w:cs="Segoe UI"/>
+          <w:color w:val="24292E"/>
+        </w:rPr>
+      </w:pPr>
+      <w:r>
+        <w:rPr>
+          <w:rFonts w:ascii="Segoe UI" w:hAnsi="Segoe UI" w:cs="Segoe UI"/>
+          <w:color w:val="24292E"/>
+        </w:rPr>
+        <w:t>epochs</w:t>
+      </w:r>
+      <w:r>
+        <w:rPr>
+          <w:rFonts w:ascii="Segoe UI" w:hAnsi="Segoe UI" w:cs="Segoe UI"/>
+          <w:color w:val="24292E"/>
+        </w:rPr>
+        <w:t xml:space="preserve"> ------------</w:t>
+      </w:r>
+      <w:r>
+        <w:rPr>
+          <w:rFonts w:ascii="Segoe UI" w:hAnsi="Segoe UI" w:cs="Segoe UI"/>
+          <w:color w:val="24292E"/>
+        </w:rPr>
+        <w:t xml:space="preserve"> 30</w:t>
+      </w:r>
+    </w:p>
+    <w:p>
+      <w:pPr>
+        <w:spacing w:after="0" w:line="276" w:lineRule="auto"/>
+        <w:ind w:left="1350"/>
+        <w:rPr>
+          <w:rFonts w:ascii="Segoe UI" w:hAnsi="Segoe UI" w:cs="Segoe UI"/>
+          <w:color w:val="24292E"/>
+        </w:rPr>
+      </w:pPr>
+      <w:proofErr w:type="spellStart"/>
+      <w:r>
+        <w:rPr>
+          <w:rFonts w:ascii="Segoe UI" w:hAnsi="Segoe UI" w:cs="Segoe UI"/>
+          <w:color w:val="24292E"/>
+        </w:rPr>
+        <w:t>image_size</w:t>
+      </w:r>
+      <w:proofErr w:type="spellEnd"/>
+      <w:r>
+        <w:rPr>
+          <w:rFonts w:ascii="Segoe UI" w:hAnsi="Segoe UI" w:cs="Segoe UI"/>
+          <w:color w:val="24292E"/>
+        </w:rPr>
+        <w:t xml:space="preserve"> --------</w:t>
+      </w:r>
+      <w:r>
+        <w:rPr>
+          <w:rFonts w:ascii="Segoe UI" w:hAnsi="Segoe UI" w:cs="Segoe UI"/>
+          <w:color w:val="24292E"/>
+        </w:rPr>
+        <w:t xml:space="preserve"> 224</w:t>
+      </w:r>
+    </w:p>
+    <w:p>
+      <w:pPr>
+        <w:spacing w:after="0" w:line="276" w:lineRule="auto"/>
+        <w:ind w:left="1350"/>
+        <w:rPr>
+          <w:rFonts w:ascii="Segoe UI" w:hAnsi="Segoe UI" w:cs="Segoe UI"/>
+          <w:color w:val="24292E"/>
+        </w:rPr>
+      </w:pPr>
+      <w:proofErr w:type="spellStart"/>
+      <w:r>
+        <w:rPr>
+          <w:rFonts w:ascii="Segoe UI" w:hAnsi="Segoe UI" w:cs="Segoe UI"/>
+          <w:color w:val="24292E"/>
+        </w:rPr>
+        <w:t>max_checkpoints</w:t>
+      </w:r>
+      <w:proofErr w:type="spellEnd"/>
+      <w:r>
+        <w:rPr>
+          <w:rFonts w:ascii="Segoe UI" w:hAnsi="Segoe UI" w:cs="Segoe UI"/>
+          <w:color w:val="24292E"/>
+        </w:rPr>
+        <w:t xml:space="preserve"> -</w:t>
+      </w:r>
+      <w:r>
+        <w:rPr>
+          <w:rFonts w:ascii="Segoe UI" w:hAnsi="Segoe UI" w:cs="Segoe UI"/>
+          <w:color w:val="24292E"/>
+        </w:rPr>
+        <w:t xml:space="preserve"> 15</w:t>
+      </w:r>
+    </w:p>
+    <w:p>
+      <w:pPr>
+        <w:spacing w:after="0" w:line="276" w:lineRule="auto"/>
+        <w:ind w:left="1350"/>
+        <w:rPr>
+          <w:rFonts w:ascii="Segoe UI" w:hAnsi="Segoe UI" w:cs="Segoe UI"/>
+          <w:color w:val="24292E"/>
+        </w:rPr>
+      </w:pPr>
+      <w:proofErr w:type="spellStart"/>
+      <w:r>
+        <w:rPr>
+          <w:rFonts w:ascii="Segoe UI" w:hAnsi="Segoe UI" w:cs="Segoe UI"/>
+          <w:color w:val="24292E"/>
+        </w:rPr>
+        <w:t>max_sessions</w:t>
+      </w:r>
+      <w:proofErr w:type="spellEnd"/>
+      <w:r>
+        <w:rPr>
+          <w:rFonts w:ascii="Segoe UI" w:hAnsi="Segoe UI" w:cs="Segoe UI"/>
+          <w:color w:val="24292E"/>
+        </w:rPr>
+        <w:t xml:space="preserve"> -----</w:t>
+      </w:r>
+      <w:r>
+        <w:rPr>
+          <w:rFonts w:ascii="Segoe UI" w:hAnsi="Segoe UI" w:cs="Segoe UI"/>
+          <w:color w:val="24292E"/>
+        </w:rPr>
+        <w:t xml:space="preserve"> 5</w:t>
+      </w:r>
+    </w:p>
+    <w:p>
+      <w:pPr>
+        <w:spacing w:after="0" w:line="276" w:lineRule="auto"/>
+        <w:ind w:left="1350"/>
+        <w:rPr>
+          <w:rFonts w:ascii="Segoe UI" w:hAnsi="Segoe UI" w:cs="Segoe UI"/>
+          <w:color w:val="24292E"/>
+        </w:rPr>
+      </w:pPr>
+      <w:r>
+        <w:rPr>
+          <w:rFonts w:ascii="Segoe UI" w:hAnsi="Segoe UI" w:cs="Segoe UI"/>
+          <w:color w:val="24292E"/>
+        </w:rPr>
+        <w:t>mode</w:t>
+      </w:r>
+      <w:r>
+        <w:rPr>
+          <w:rFonts w:ascii="Segoe UI" w:hAnsi="Segoe UI" w:cs="Segoe UI"/>
+          <w:color w:val="24292E"/>
+        </w:rPr>
+        <w:t xml:space="preserve"> -------------</w:t>
+      </w:r>
+      <w:r>
+        <w:rPr>
+          <w:rFonts w:ascii="Segoe UI" w:hAnsi="Segoe UI" w:cs="Segoe UI"/>
+          <w:color w:val="24292E"/>
+        </w:rPr>
+        <w:t xml:space="preserve"> fit</w:t>
+      </w:r>
+    </w:p>
+    <w:p>
+      <w:pPr>
+        <w:spacing w:after="0" w:line="276" w:lineRule="auto"/>
+        <w:ind w:left="1350"/>
+        <w:rPr>
+          <w:rFonts w:ascii="Segoe UI" w:hAnsi="Segoe UI" w:cs="Segoe UI"/>
+          <w:color w:val="24292E"/>
+        </w:rPr>
+      </w:pPr>
+      <w:r>
+        <w:rPr>
+          <w:rFonts w:ascii="Segoe UI" w:hAnsi="Segoe UI" w:cs="Segoe UI"/>
+          <w:color w:val="24292E"/>
+        </w:rPr>
+        <w:t>output</w:t>
+      </w:r>
+      <w:r>
+        <w:rPr>
+          <w:rFonts w:ascii="Segoe UI" w:hAnsi="Segoe UI" w:cs="Segoe UI"/>
+          <w:color w:val="24292E"/>
+        </w:rPr>
+        <w:t xml:space="preserve"> </w:t>
+      </w:r>
+      <w:proofErr w:type="gramStart"/>
+      <w:r>
+        <w:rPr>
+          <w:rFonts w:ascii="Segoe UI" w:hAnsi="Segoe UI" w:cs="Segoe UI"/>
+          <w:color w:val="24292E"/>
+        </w:rPr>
+        <w:t>------------</w:t>
+      </w:r>
+      <w:r>
+        <w:rPr>
+          <w:rFonts w:ascii="Segoe UI" w:hAnsi="Segoe UI" w:cs="Segoe UI"/>
+          <w:color w:val="24292E"/>
+        </w:rPr>
+        <w:t xml:space="preserve"> .</w:t>
+      </w:r>
+      <w:proofErr w:type="gramEnd"/>
+      <w:r>
+        <w:rPr>
+          <w:rFonts w:ascii="Segoe UI" w:hAnsi="Segoe UI" w:cs="Segoe UI"/>
+          <w:color w:val="24292E"/>
+        </w:rPr>
+        <w:t>/</w:t>
+      </w:r>
+      <w:proofErr w:type="spellStart"/>
+      <w:r>
+        <w:rPr>
+          <w:rFonts w:ascii="Segoe UI" w:hAnsi="Segoe UI" w:cs="Segoe UI"/>
+          <w:color w:val="24292E"/>
+        </w:rPr>
+        <w:t>current_session</w:t>
+      </w:r>
+      <w:proofErr w:type="spellEnd"/>
+      <w:r>
+        <w:rPr>
+          <w:rFonts w:ascii="Segoe UI" w:hAnsi="Segoe UI" w:cs="Segoe UI"/>
+          <w:color w:val="24292E"/>
+        </w:rPr>
+        <w:t>/</w:t>
+      </w:r>
+    </w:p>
+    <w:p>
+      <w:pPr>
+        <w:spacing w:after="0" w:line="276" w:lineRule="auto"/>
+        <w:ind w:left="1350"/>
+        <w:rPr>
+          <w:rFonts w:ascii="Segoe UI" w:hAnsi="Segoe UI" w:cs="Segoe UI"/>
+          <w:color w:val="24292E"/>
+        </w:rPr>
+      </w:pPr>
+      <w:r>
+        <w:rPr>
+          <w:rFonts w:ascii="Segoe UI" w:hAnsi="Segoe UI" w:cs="Segoe UI"/>
+          <w:color w:val="24292E"/>
+        </w:rPr>
+        <w:t>sessions</w:t>
+      </w:r>
+      <w:r>
+        <w:rPr>
+          <w:rFonts w:ascii="Segoe UI" w:hAnsi="Segoe UI" w:cs="Segoe UI"/>
+          <w:color w:val="24292E"/>
+        </w:rPr>
+        <w:t xml:space="preserve"> </w:t>
+      </w:r>
+      <w:proofErr w:type="gramStart"/>
+      <w:r>
+        <w:rPr>
+          <w:rFonts w:ascii="Segoe UI" w:hAnsi="Segoe UI" w:cs="Segoe UI"/>
+          <w:color w:val="24292E"/>
+        </w:rPr>
+        <w:t>----------</w:t>
+      </w:r>
+      <w:r>
+        <w:rPr>
+          <w:rFonts w:ascii="Segoe UI" w:hAnsi="Segoe UI" w:cs="Segoe UI"/>
+          <w:color w:val="24292E"/>
+        </w:rPr>
+        <w:t xml:space="preserve"> .</w:t>
+      </w:r>
+      <w:proofErr w:type="gramEnd"/>
+      <w:r>
+        <w:rPr>
+          <w:rFonts w:ascii="Segoe UI" w:hAnsi="Segoe UI" w:cs="Segoe UI"/>
+          <w:color w:val="24292E"/>
+        </w:rPr>
+        <w:t>/</w:t>
+      </w:r>
+      <w:proofErr w:type="spellStart"/>
+      <w:r>
+        <w:rPr>
+          <w:rFonts w:ascii="Segoe UI" w:hAnsi="Segoe UI" w:cs="Segoe UI"/>
+          <w:color w:val="24292E"/>
+        </w:rPr>
+        <w:t>saved_sessions</w:t>
+      </w:r>
+      <w:proofErr w:type="spellEnd"/>
+      <w:r>
+        <w:rPr>
+          <w:rFonts w:ascii="Segoe UI" w:hAnsi="Segoe UI" w:cs="Segoe UI"/>
+          <w:color w:val="24292E"/>
+        </w:rPr>
+        <w:t>/</w:t>
+      </w:r>
+      <w:bookmarkStart w:id="9" w:name="_GoBack"/>
+      <w:bookmarkEnd w:id="9"/>
+    </w:p>
+    <w:p>
+      <w:pPr>
+        <w:spacing w:after="0" w:line="276" w:lineRule="auto"/>
+        <w:ind w:left="1350"/>
+        <w:rPr>
+          <w:rFonts w:ascii="Segoe UI" w:hAnsi="Segoe UI" w:cs="Segoe UI"/>
+          <w:color w:val="24292E"/>
+        </w:rPr>
+      </w:pPr>
+      <w:proofErr w:type="spellStart"/>
+      <w:r>
+        <w:rPr>
+          <w:rFonts w:ascii="Segoe UI" w:hAnsi="Segoe UI" w:cs="Segoe UI"/>
+          <w:color w:val="24292E"/>
+        </w:rPr>
+        <w:t>tiny_weights</w:t>
+      </w:r>
+      <w:proofErr w:type="spellEnd"/>
+      <w:r>
+        <w:rPr>
+          <w:rFonts w:ascii="Segoe UI" w:hAnsi="Segoe UI" w:cs="Segoe UI"/>
+          <w:color w:val="24292E"/>
+        </w:rPr>
+        <w:t xml:space="preserve"> ------</w:t>
+      </w:r>
+      <w:r>
+        <w:rPr>
+          <w:rFonts w:ascii="Segoe UI" w:hAnsi="Segoe UI" w:cs="Segoe UI"/>
+          <w:color w:val="24292E"/>
+        </w:rPr>
+        <w:t xml:space="preserve"> False</w:t>
+      </w:r>
+    </w:p>
+    <w:p>
+      <w:pPr>
+        <w:spacing w:after="0" w:line="276" w:lineRule="auto"/>
+        <w:ind w:left="1350"/>
+        <w:rPr>
+          <w:rFonts w:ascii="Segoe UI" w:hAnsi="Segoe UI" w:cs="Segoe UI"/>
+          <w:color w:val="24292E"/>
+        </w:rPr>
+      </w:pPr>
+      <w:r>
+        <w:rPr>
+          <w:rFonts w:ascii="Segoe UI" w:hAnsi="Segoe UI" w:cs="Segoe UI"/>
+          <w:color w:val="24292E"/>
+        </w:rPr>
+        <w:t>transfer</w:t>
+      </w:r>
+      <w:r>
+        <w:rPr>
+          <w:rFonts w:ascii="Segoe UI" w:hAnsi="Segoe UI" w:cs="Segoe UI"/>
+          <w:color w:val="24292E"/>
+        </w:rPr>
+        <w:t xml:space="preserve"> -----------</w:t>
+      </w:r>
+      <w:r>
+        <w:rPr>
+          <w:rFonts w:ascii="Segoe UI" w:hAnsi="Segoe UI" w:cs="Segoe UI"/>
+          <w:color w:val="24292E"/>
+        </w:rPr>
+        <w:t xml:space="preserve"> none</w:t>
+      </w:r>
+    </w:p>
+    <w:p>
+      <w:pPr>
+        <w:spacing w:after="0" w:line="276" w:lineRule="auto"/>
+        <w:ind w:left="1350"/>
+        <w:rPr>
+          <w:rFonts w:ascii="Segoe UI" w:hAnsi="Segoe UI" w:cs="Segoe UI"/>
+          <w:color w:val="24292E"/>
+        </w:rPr>
+      </w:pPr>
+      <w:proofErr w:type="spellStart"/>
+      <w:r>
+        <w:rPr>
+          <w:rFonts w:ascii="Segoe UI" w:hAnsi="Segoe UI" w:cs="Segoe UI"/>
+          <w:color w:val="24292E"/>
+        </w:rPr>
+        <w:t>val_img_num</w:t>
+      </w:r>
+      <w:proofErr w:type="spellEnd"/>
+      <w:r>
+        <w:rPr>
+          <w:rFonts w:ascii="Segoe UI" w:hAnsi="Segoe UI" w:cs="Segoe UI"/>
+          <w:color w:val="24292E"/>
+        </w:rPr>
+        <w:t xml:space="preserve"> -----</w:t>
+      </w:r>
+      <w:r>
+        <w:rPr>
+          <w:rFonts w:ascii="Segoe UI" w:hAnsi="Segoe UI" w:cs="Segoe UI"/>
+          <w:color w:val="24292E"/>
+        </w:rPr>
+        <w:t xml:space="preserve"> 3</w:t>
+      </w:r>
+    </w:p>
+    <w:p>
+      <w:pPr>
+        <w:spacing w:after="0" w:line="276" w:lineRule="auto"/>
+        <w:ind w:left="1350"/>
+        <w:rPr>
+          <w:rFonts w:ascii="Segoe UI" w:hAnsi="Segoe UI" w:cs="Segoe UI"/>
+          <w:color w:val="24292E"/>
+        </w:rPr>
+      </w:pPr>
+      <w:proofErr w:type="spellStart"/>
+      <w:r>
+        <w:rPr>
+          <w:rFonts w:ascii="Segoe UI" w:hAnsi="Segoe UI" w:cs="Segoe UI"/>
+          <w:color w:val="24292E"/>
+        </w:rPr>
+        <w:t>val_image_path</w:t>
+      </w:r>
+      <w:proofErr w:type="spellEnd"/>
+      <w:r>
+        <w:rPr>
+          <w:rFonts w:ascii="Segoe UI" w:hAnsi="Segoe UI" w:cs="Segoe UI"/>
+          <w:color w:val="24292E"/>
+        </w:rPr>
+        <w:t xml:space="preserve"> </w:t>
+      </w:r>
+      <w:proofErr w:type="gramStart"/>
+      <w:r>
+        <w:rPr>
+          <w:rFonts w:ascii="Segoe UI" w:hAnsi="Segoe UI" w:cs="Segoe UI"/>
+          <w:color w:val="24292E"/>
+        </w:rPr>
+        <w:t>--</w:t>
+      </w:r>
+      <w:r>
+        <w:rPr>
+          <w:rFonts w:ascii="Segoe UI" w:hAnsi="Segoe UI" w:cs="Segoe UI"/>
+          <w:color w:val="24292E"/>
+        </w:rPr>
+        <w:t xml:space="preserve"> .</w:t>
+      </w:r>
+      <w:proofErr w:type="gramEnd"/>
+      <w:r>
+        <w:rPr>
+          <w:rFonts w:ascii="Segoe UI" w:hAnsi="Segoe UI" w:cs="Segoe UI"/>
+          <w:color w:val="24292E"/>
+        </w:rPr>
+        <w:t>/images/validate/</w:t>
+      </w:r>
+    </w:p>
+    <w:p>
+      <w:pPr>
+        <w:spacing w:after="0" w:line="276" w:lineRule="auto"/>
+        <w:ind w:left="1350"/>
+        <w:rPr>
+          <w:rFonts w:ascii="Segoe UI" w:hAnsi="Segoe UI" w:cs="Segoe UI"/>
+          <w:color w:val="24292E"/>
+        </w:rPr>
+      </w:pPr>
+      <w:r>
+        <w:rPr>
+          <w:rFonts w:ascii="Segoe UI" w:hAnsi="Segoe UI" w:cs="Segoe UI"/>
+          <w:color w:val="24292E"/>
+        </w:rPr>
+        <w:t>weights</w:t>
+      </w:r>
+      <w:r>
+        <w:rPr>
+          <w:rFonts w:ascii="Segoe UI" w:hAnsi="Segoe UI" w:cs="Segoe UI"/>
+          <w:color w:val="24292E"/>
+        </w:rPr>
+        <w:t xml:space="preserve"> ----------</w:t>
+      </w:r>
+      <w:r>
+        <w:rPr>
+          <w:rFonts w:ascii="Segoe UI" w:hAnsi="Segoe UI" w:cs="Segoe UI"/>
+          <w:color w:val="24292E"/>
+        </w:rPr>
+        <w:t xml:space="preserve"> ./data/yolov3.weights</w:t>
+      </w:r>
+    </w:p>
+    <w:p>
+      <w:pPr>
+        <w:spacing w:after="0" w:line="276" w:lineRule="auto"/>
+        <w:ind w:left="1350"/>
+        <w:rPr>
+          <w:rFonts w:ascii="Segoe UI" w:hAnsi="Segoe UI" w:cs="Segoe UI"/>
+          <w:color w:val="24292E"/>
+        </w:rPr>
+      </w:pPr>
+    </w:p>
+    <w:tbl>
+      <w:tblPr>
+        <w:tblStyle w:val="GridTable7Colorful"/>
+        <w:tblW w:w="0" w:type="auto"/>
+        <w:tblLook w:val="04A0" w:firstRow="1" w:lastRow="0" w:firstColumn="1" w:lastColumn="0" w:noHBand="0" w:noVBand="1"/>
+      </w:tblPr>
+      <w:tblGrid>
+        <w:gridCol w:w="2337"/>
+        <w:gridCol w:w="2337"/>
+        <w:gridCol w:w="2338"/>
+        <w:gridCol w:w="2338"/>
+      </w:tblGrid>
+      <w:tr>
+        <w:trPr>
+          <w:cnfStyle w:val="100000000000" w:firstRow="1" w:lastRow="0" w:firstColumn="0" w:lastColumn="0" w:oddVBand="0" w:evenVBand="0" w:oddHBand="0" w:evenHBand="0" w:firstRowFirstColumn="0" w:firstRowLastColumn="0" w:lastRowFirstColumn="0" w:lastRowLastColumn="0"/>
+          <w:trHeight w:val="260"/>
+        </w:trPr>
+        <w:tc>
+          <w:tcPr>
+            <w:cnfStyle w:val="001000000100" w:firstRow="0" w:lastRow="0" w:firstColumn="1" w:lastColumn="0" w:oddVBand="0" w:evenVBand="0" w:oddHBand="0" w:evenHBand="0" w:firstRowFirstColumn="1" w:firstRowLastColumn="0" w:lastRowFirstColumn="0" w:lastRowLastColumn="0"/>
+            <w:tcW w:w="2337" w:type="dxa"/>
+            <w:tcBorders>
+              <w:bottom w:val="single" w:sz="18" w:space="0" w:color="auto"/>
+              <w:right w:val="single" w:sz="4" w:space="0" w:color="auto"/>
+            </w:tcBorders>
+          </w:tcPr>
+          <w:p>
+            <w:pPr>
+              <w:spacing w:line="276" w:lineRule="auto"/>
+              <w:jc w:val="center"/>
+              <w:rPr>
+                <w:rFonts w:ascii="Segoe UI" w:hAnsi="Segoe UI" w:cs="Segoe UI"/>
+                <w:color w:val="24292E"/>
+              </w:rPr>
+            </w:pPr>
+            <w:r>
+              <w:rPr>
+                <w:rFonts w:ascii="Segoe UI" w:hAnsi="Segoe UI" w:cs="Segoe UI"/>
+                <w:color w:val="7030A0"/>
+              </w:rPr>
+              <w:t>GPU</w:t>
+            </w:r>
+          </w:p>
+        </w:tc>
+        <w:tc>
+          <w:tcPr>
+            <w:tcW w:w="2337" w:type="dxa"/>
+            <w:tcBorders>
+              <w:left w:val="single" w:sz="4" w:space="0" w:color="auto"/>
+              <w:bottom w:val="single" w:sz="18" w:space="0" w:color="auto"/>
+            </w:tcBorders>
+          </w:tcPr>
+          <w:p>
+            <w:pPr>
+              <w:spacing w:line="276" w:lineRule="auto"/>
+              <w:cnfStyle w:val="100000000000" w:firstRow="1" w:lastRow="0" w:firstColumn="0" w:lastColumn="0" w:oddVBand="0" w:evenVBand="0" w:oddHBand="0" w:evenHBand="0" w:firstRowFirstColumn="0" w:firstRowLastColumn="0" w:lastRowFirstColumn="0" w:lastRowLastColumn="0"/>
+              <w:rPr>
+                <w:rFonts w:ascii="Segoe UI" w:hAnsi="Segoe UI" w:cs="Segoe UI"/>
+                <w:color w:val="24292E"/>
+              </w:rPr>
+            </w:pPr>
+            <w:r>
+              <w:rPr>
+                <w:rFonts w:ascii="Segoe UI" w:hAnsi="Segoe UI" w:cs="Segoe UI"/>
+                <w:color w:val="24292E"/>
+              </w:rPr>
+              <w:t>Final Loss rate</w:t>
+            </w:r>
+          </w:p>
+        </w:tc>
+        <w:tc>
+          <w:tcPr>
+            <w:tcW w:w="2338" w:type="dxa"/>
+            <w:tcBorders>
+              <w:bottom w:val="single" w:sz="18" w:space="0" w:color="auto"/>
+            </w:tcBorders>
+          </w:tcPr>
+          <w:p>
+            <w:pPr>
+              <w:spacing w:line="276" w:lineRule="auto"/>
+              <w:cnfStyle w:val="100000000000" w:firstRow="1" w:lastRow="0" w:firstColumn="0" w:lastColumn="0" w:oddVBand="0" w:evenVBand="0" w:oddHBand="0" w:evenHBand="0" w:firstRowFirstColumn="0" w:firstRowLastColumn="0" w:lastRowFirstColumn="0" w:lastRowLastColumn="0"/>
+              <w:rPr>
+                <w:rFonts w:ascii="Segoe UI" w:hAnsi="Segoe UI" w:cs="Segoe UI"/>
+                <w:color w:val="24292E"/>
+              </w:rPr>
+            </w:pPr>
+            <w:r>
+              <w:rPr>
+                <w:rFonts w:ascii="Segoe UI" w:hAnsi="Segoe UI" w:cs="Segoe UI"/>
+                <w:color w:val="24292E"/>
+              </w:rPr>
+              <w:t>Training time</w:t>
+            </w:r>
+          </w:p>
+        </w:tc>
+        <w:tc>
+          <w:tcPr>
+            <w:tcW w:w="2338" w:type="dxa"/>
+            <w:tcBorders>
+              <w:bottom w:val="single" w:sz="18" w:space="0" w:color="auto"/>
+            </w:tcBorders>
+          </w:tcPr>
+          <w:p>
+            <w:pPr>
+              <w:spacing w:line="276" w:lineRule="auto"/>
+              <w:cnfStyle w:val="100000000000" w:firstRow="1" w:lastRow="0" w:firstColumn="0" w:lastColumn="0" w:oddVBand="0" w:evenVBand="0" w:oddHBand="0" w:evenHBand="0" w:firstRowFirstColumn="0" w:firstRowLastColumn="0" w:lastRowFirstColumn="0" w:lastRowLastColumn="0"/>
+              <w:rPr>
+                <w:rFonts w:ascii="Segoe UI" w:hAnsi="Segoe UI" w:cs="Segoe UI"/>
+                <w:color w:val="24292E"/>
+              </w:rPr>
+            </w:pPr>
+            <w:r>
+              <w:rPr>
+                <w:rFonts w:ascii="Segoe UI" w:hAnsi="Segoe UI" w:cs="Segoe UI"/>
+                <w:color w:val="24292E"/>
+              </w:rPr>
+              <w:t>Total Time</w:t>
+            </w:r>
+          </w:p>
+        </w:tc>
+      </w:tr>
+      <w:tr>
+        <w:trPr>
+          <w:cnfStyle w:val="000000100000" w:firstRow="0" w:lastRow="0" w:firstColumn="0" w:lastColumn="0" w:oddVBand="0" w:evenVBand="0" w:oddHBand="1" w:evenHBand="0" w:firstRowFirstColumn="0" w:firstRowLastColumn="0" w:lastRowFirstColumn="0" w:lastRowLastColumn="0"/>
+        </w:trPr>
+        <w:tc>
+          <w:tcPr>
+            <w:cnfStyle w:val="001000000000" w:firstRow="0" w:lastRow="0" w:firstColumn="1" w:lastColumn="0" w:oddVBand="0" w:evenVBand="0" w:oddHBand="0" w:evenHBand="0" w:firstRowFirstColumn="0" w:firstRowLastColumn="0" w:lastRowFirstColumn="0" w:lastRowLastColumn="0"/>
+            <w:tcW w:w="2337" w:type="dxa"/>
+            <w:tcBorders>
+              <w:top w:val="single" w:sz="18" w:space="0" w:color="auto"/>
+            </w:tcBorders>
+          </w:tcPr>
+          <w:p>
+            <w:pPr>
+              <w:spacing w:line="276" w:lineRule="auto"/>
+              <w:rPr>
+                <w:rFonts w:ascii="Segoe UI" w:hAnsi="Segoe UI" w:cs="Segoe UI"/>
+                <w:color w:val="24292E"/>
+              </w:rPr>
+            </w:pPr>
+            <w:proofErr w:type="spellStart"/>
+            <w:r>
+              <w:rPr>
+                <w:rFonts w:ascii="Segoe UI" w:hAnsi="Segoe UI" w:cs="Segoe UI"/>
+                <w:color w:val="24292E"/>
+              </w:rPr>
+              <w:t>Geforce</w:t>
+            </w:r>
+            <w:proofErr w:type="spellEnd"/>
+            <w:r>
+              <w:rPr>
+                <w:rFonts w:ascii="Segoe UI" w:hAnsi="Segoe UI" w:cs="Segoe UI"/>
+                <w:color w:val="24292E"/>
+              </w:rPr>
+              <w:t xml:space="preserve"> GTX 1660 </w:t>
+            </w:r>
+            <w:proofErr w:type="spellStart"/>
+            <w:r>
+              <w:rPr>
+                <w:rFonts w:ascii="Segoe UI" w:hAnsi="Segoe UI" w:cs="Segoe UI"/>
+                <w:color w:val="24292E"/>
+              </w:rPr>
+              <w:t>Ti</w:t>
+            </w:r>
+            <w:proofErr w:type="spellEnd"/>
+          </w:p>
+        </w:tc>
+        <w:tc>
+          <w:tcPr>
+            <w:tcW w:w="2337" w:type="dxa"/>
+            <w:tcBorders>
+              <w:top w:val="single" w:sz="18" w:space="0" w:color="auto"/>
+            </w:tcBorders>
+          </w:tcPr>
+          <w:p>
+            <w:pPr>
+              <w:spacing w:line="276" w:lineRule="auto"/>
+              <w:jc w:val="center"/>
+              <w:cnfStyle w:val="000000100000" w:firstRow="0" w:lastRow="0" w:firstColumn="0" w:lastColumn="0" w:oddVBand="0" w:evenVBand="0" w:oddHBand="1" w:evenHBand="0" w:firstRowFirstColumn="0" w:firstRowLastColumn="0" w:lastRowFirstColumn="0" w:lastRowLastColumn="0"/>
+              <w:rPr>
+                <w:rFonts w:ascii="Segoe UI" w:hAnsi="Segoe UI" w:cs="Segoe UI"/>
+                <w:color w:val="24292E"/>
+              </w:rPr>
+            </w:pPr>
+            <w:r>
+              <w:rPr>
+                <w:rFonts w:ascii="Segoe UI" w:hAnsi="Segoe UI" w:cs="Segoe UI"/>
+                <w:color w:val="24292E"/>
+              </w:rPr>
+              <w:t>7.8890</w:t>
+            </w:r>
+          </w:p>
+        </w:tc>
+        <w:tc>
+          <w:tcPr>
+            <w:tcW w:w="2338" w:type="dxa"/>
+            <w:tcBorders>
+              <w:top w:val="single" w:sz="18" w:space="0" w:color="auto"/>
+            </w:tcBorders>
+          </w:tcPr>
+          <w:p>
+            <w:pPr>
+              <w:spacing w:line="276" w:lineRule="auto"/>
+              <w:jc w:val="center"/>
+              <w:cnfStyle w:val="000000100000" w:firstRow="0" w:lastRow="0" w:firstColumn="0" w:lastColumn="0" w:oddVBand="0" w:evenVBand="0" w:oddHBand="1" w:evenHBand="0" w:firstRowFirstColumn="0" w:firstRowLastColumn="0" w:lastRowFirstColumn="0" w:lastRowLastColumn="0"/>
+              <w:rPr>
+                <w:rFonts w:ascii="Segoe UI" w:hAnsi="Segoe UI" w:cs="Segoe UI"/>
+                <w:color w:val="24292E"/>
+              </w:rPr>
+            </w:pPr>
+            <w:r>
+              <w:rPr>
+                <w:rFonts w:ascii="Segoe UI" w:hAnsi="Segoe UI" w:cs="Segoe UI"/>
+                <w:color w:val="24292E"/>
+              </w:rPr>
+              <w:t>42</w:t>
+            </w:r>
+            <w:r>
+              <w:rPr>
+                <w:rFonts w:ascii="Segoe UI" w:hAnsi="Segoe UI" w:cs="Segoe UI"/>
+                <w:i/>
+                <w:iCs/>
+                <w:color w:val="24292E"/>
+              </w:rPr>
+              <w:t>min</w:t>
+            </w:r>
+            <w:r>
+              <w:rPr>
+                <w:rFonts w:ascii="Segoe UI" w:hAnsi="Segoe UI" w:cs="Segoe UI"/>
+                <w:color w:val="24292E"/>
+              </w:rPr>
+              <w:t xml:space="preserve"> 51</w:t>
+            </w:r>
+            <w:r>
+              <w:rPr>
+                <w:rFonts w:ascii="Segoe UI" w:hAnsi="Segoe UI" w:cs="Segoe UI"/>
+                <w:i/>
+                <w:iCs/>
+                <w:color w:val="24292E"/>
+              </w:rPr>
+              <w:t>sec</w:t>
+            </w:r>
+          </w:p>
+        </w:tc>
+        <w:tc>
+          <w:tcPr>
+            <w:tcW w:w="2338" w:type="dxa"/>
+            <w:tcBorders>
+              <w:top w:val="single" w:sz="18" w:space="0" w:color="auto"/>
+            </w:tcBorders>
+          </w:tcPr>
+          <w:p>
+            <w:pPr>
+              <w:spacing w:line="276" w:lineRule="auto"/>
+              <w:jc w:val="center"/>
+              <w:cnfStyle w:val="000000100000" w:firstRow="0" w:lastRow="0" w:firstColumn="0" w:lastColumn="0" w:oddVBand="0" w:evenVBand="0" w:oddHBand="1" w:evenHBand="0" w:firstRowFirstColumn="0" w:firstRowLastColumn="0" w:lastRowFirstColumn="0" w:lastRowLastColumn="0"/>
+              <w:rPr>
+                <w:rFonts w:ascii="Segoe UI" w:hAnsi="Segoe UI" w:cs="Segoe UI"/>
+                <w:color w:val="24292E"/>
+              </w:rPr>
+            </w:pPr>
+            <w:r>
+              <w:rPr>
+                <w:rFonts w:ascii="Segoe UI" w:hAnsi="Segoe UI" w:cs="Segoe UI"/>
+                <w:color w:val="24292E"/>
+              </w:rPr>
+              <w:t>42</w:t>
+            </w:r>
+            <w:r>
+              <w:rPr>
+                <w:rFonts w:ascii="Segoe UI" w:hAnsi="Segoe UI" w:cs="Segoe UI"/>
+                <w:i/>
+                <w:iCs/>
+                <w:color w:val="24292E"/>
+              </w:rPr>
+              <w:t>min</w:t>
+            </w:r>
+            <w:r>
+              <w:rPr>
+                <w:rFonts w:ascii="Segoe UI" w:hAnsi="Segoe UI" w:cs="Segoe UI"/>
+                <w:color w:val="24292E"/>
+              </w:rPr>
+              <w:t xml:space="preserve"> 08</w:t>
+            </w:r>
+            <w:r>
+              <w:rPr>
+                <w:rFonts w:ascii="Segoe UI" w:hAnsi="Segoe UI" w:cs="Segoe UI"/>
+                <w:i/>
+                <w:iCs/>
+                <w:color w:val="24292E"/>
+              </w:rPr>
+              <w:t>sec</w:t>
+            </w:r>
+          </w:p>
+        </w:tc>
+      </w:tr>
+      <w:tr>
+        <w:tc>
+          <w:tcPr>
+            <w:cnfStyle w:val="001000000000" w:firstRow="0" w:lastRow="0" w:firstColumn="1" w:lastColumn="0" w:oddVBand="0" w:evenVBand="0" w:oddHBand="0" w:evenHBand="0" w:firstRowFirstColumn="0" w:firstRowLastColumn="0" w:lastRowFirstColumn="0" w:lastRowLastColumn="0"/>
+            <w:tcW w:w="2337" w:type="dxa"/>
+          </w:tcPr>
+          <w:p>
+            <w:pPr>
+              <w:spacing w:line="276" w:lineRule="auto"/>
+              <w:rPr>
+                <w:rFonts w:ascii="Segoe UI" w:hAnsi="Segoe UI" w:cs="Segoe UI"/>
+                <w:color w:val="24292E"/>
+              </w:rPr>
+            </w:pPr>
+          </w:p>
+        </w:tc>
+        <w:tc>
+          <w:tcPr>
+            <w:tcW w:w="2337" w:type="dxa"/>
+          </w:tcPr>
+          <w:p>
+            <w:pPr>
+              <w:spacing w:line="276" w:lineRule="auto"/>
+              <w:jc w:val="center"/>
+              <w:cnfStyle w:val="000000000000" w:firstRow="0" w:lastRow="0" w:firstColumn="0" w:lastColumn="0" w:oddVBand="0" w:evenVBand="0" w:oddHBand="0" w:evenHBand="0" w:firstRowFirstColumn="0" w:firstRowLastColumn="0" w:lastRowFirstColumn="0" w:lastRowLastColumn="0"/>
+              <w:rPr>
+                <w:rFonts w:ascii="Segoe UI" w:hAnsi="Segoe UI" w:cs="Segoe UI"/>
+                <w:color w:val="24292E"/>
+              </w:rPr>
+            </w:pPr>
+          </w:p>
+        </w:tc>
+        <w:tc>
+          <w:tcPr>
+            <w:tcW w:w="2338" w:type="dxa"/>
+          </w:tcPr>
+          <w:p>
+            <w:pPr>
+              <w:spacing w:line="276" w:lineRule="auto"/>
+              <w:jc w:val="center"/>
+              <w:cnfStyle w:val="000000000000" w:firstRow="0" w:lastRow="0" w:firstColumn="0" w:lastColumn="0" w:oddVBand="0" w:evenVBand="0" w:oddHBand="0" w:evenHBand="0" w:firstRowFirstColumn="0" w:firstRowLastColumn="0" w:lastRowFirstColumn="0" w:lastRowLastColumn="0"/>
+              <w:rPr>
+                <w:rFonts w:ascii="Segoe UI" w:hAnsi="Segoe UI" w:cs="Segoe UI"/>
+                <w:color w:val="24292E"/>
+              </w:rPr>
+            </w:pPr>
+          </w:p>
+        </w:tc>
+        <w:tc>
+          <w:tcPr>
+            <w:tcW w:w="2338" w:type="dxa"/>
+          </w:tcPr>
+          <w:p>
+            <w:pPr>
+              <w:spacing w:line="276" w:lineRule="auto"/>
+              <w:jc w:val="center"/>
+              <w:cnfStyle w:val="000000000000" w:firstRow="0" w:lastRow="0" w:firstColumn="0" w:lastColumn="0" w:oddVBand="0" w:evenVBand="0" w:oddHBand="0" w:evenHBand="0" w:firstRowFirstColumn="0" w:firstRowLastColumn="0" w:lastRowFirstColumn="0" w:lastRowLastColumn="0"/>
+              <w:rPr>
+                <w:rFonts w:ascii="Segoe UI" w:hAnsi="Segoe UI" w:cs="Segoe UI"/>
+                <w:color w:val="24292E"/>
+              </w:rPr>
+            </w:pPr>
+          </w:p>
+        </w:tc>
+      </w:tr>
+      <w:tr>
+        <w:trPr>
+          <w:cnfStyle w:val="000000100000" w:firstRow="0" w:lastRow="0" w:firstColumn="0" w:lastColumn="0" w:oddVBand="0" w:evenVBand="0" w:oddHBand="1" w:evenHBand="0" w:firstRowFirstColumn="0" w:firstRowLastColumn="0" w:lastRowFirstColumn="0" w:lastRowLastColumn="0"/>
+        </w:trPr>
+        <w:tc>
+          <w:tcPr>
+            <w:cnfStyle w:val="001000000000" w:firstRow="0" w:lastRow="0" w:firstColumn="1" w:lastColumn="0" w:oddVBand="0" w:evenVBand="0" w:oddHBand="0" w:evenHBand="0" w:firstRowFirstColumn="0" w:firstRowLastColumn="0" w:lastRowFirstColumn="0" w:lastRowLastColumn="0"/>
+            <w:tcW w:w="2337" w:type="dxa"/>
+          </w:tcPr>
+          <w:p>
+            <w:pPr>
+              <w:spacing w:line="276" w:lineRule="auto"/>
+              <w:rPr>
+                <w:rFonts w:ascii="Segoe UI" w:hAnsi="Segoe UI" w:cs="Segoe UI"/>
+                <w:color w:val="24292E"/>
+              </w:rPr>
+            </w:pPr>
+          </w:p>
+        </w:tc>
+        <w:tc>
+          <w:tcPr>
+            <w:tcW w:w="2337" w:type="dxa"/>
+          </w:tcPr>
+          <w:p>
+            <w:pPr>
+              <w:spacing w:line="276" w:lineRule="auto"/>
+              <w:jc w:val="center"/>
+              <w:cnfStyle w:val="000000100000" w:firstRow="0" w:lastRow="0" w:firstColumn="0" w:lastColumn="0" w:oddVBand="0" w:evenVBand="0" w:oddHBand="1" w:evenHBand="0" w:firstRowFirstColumn="0" w:firstRowLastColumn="0" w:lastRowFirstColumn="0" w:lastRowLastColumn="0"/>
+              <w:rPr>
+                <w:rFonts w:ascii="Segoe UI" w:hAnsi="Segoe UI" w:cs="Segoe UI"/>
+                <w:color w:val="24292E"/>
+              </w:rPr>
+            </w:pPr>
+          </w:p>
+        </w:tc>
+        <w:tc>
+          <w:tcPr>
+            <w:tcW w:w="2338" w:type="dxa"/>
+          </w:tcPr>
+          <w:p>
+            <w:pPr>
+              <w:spacing w:line="276" w:lineRule="auto"/>
+              <w:jc w:val="center"/>
+              <w:cnfStyle w:val="000000100000" w:firstRow="0" w:lastRow="0" w:firstColumn="0" w:lastColumn="0" w:oddVBand="0" w:evenVBand="0" w:oddHBand="1" w:evenHBand="0" w:firstRowFirstColumn="0" w:firstRowLastColumn="0" w:lastRowFirstColumn="0" w:lastRowLastColumn="0"/>
+              <w:rPr>
+                <w:rFonts w:ascii="Segoe UI" w:hAnsi="Segoe UI" w:cs="Segoe UI"/>
+                <w:color w:val="24292E"/>
+              </w:rPr>
+            </w:pPr>
+          </w:p>
+        </w:tc>
+        <w:tc>
+          <w:tcPr>
+            <w:tcW w:w="2338" w:type="dxa"/>
+          </w:tcPr>
+          <w:p>
+            <w:pPr>
+              <w:spacing w:line="276" w:lineRule="auto"/>
+              <w:jc w:val="center"/>
+              <w:cnfStyle w:val="000000100000" w:firstRow="0" w:lastRow="0" w:firstColumn="0" w:lastColumn="0" w:oddVBand="0" w:evenVBand="0" w:oddHBand="1" w:evenHBand="0" w:firstRowFirstColumn="0" w:firstRowLastColumn="0" w:lastRowFirstColumn="0" w:lastRowLastColumn="0"/>
+              <w:rPr>
+                <w:rFonts w:ascii="Segoe UI" w:hAnsi="Segoe UI" w:cs="Segoe UI"/>
+                <w:color w:val="24292E"/>
+              </w:rPr>
+            </w:pPr>
+          </w:p>
+        </w:tc>
+      </w:tr>
+      <w:tr>
+        <w:trPr>
+          <w:trHeight w:val="242"/>
+        </w:trPr>
+        <w:tc>
+          <w:tcPr>
+            <w:cnfStyle w:val="001000000000" w:firstRow="0" w:lastRow="0" w:firstColumn="1" w:lastColumn="0" w:oddVBand="0" w:evenVBand="0" w:oddHBand="0" w:evenHBand="0" w:firstRowFirstColumn="0" w:firstRowLastColumn="0" w:lastRowFirstColumn="0" w:lastRowLastColumn="0"/>
+            <w:tcW w:w="2337" w:type="dxa"/>
+            <w:tcBorders>
+              <w:bottom w:val="single" w:sz="18" w:space="0" w:color="auto"/>
+            </w:tcBorders>
+          </w:tcPr>
+          <w:p>
+            <w:pPr>
+              <w:spacing w:line="276" w:lineRule="auto"/>
+              <w:jc w:val="center"/>
+              <w:rPr>
+                <w:rFonts w:ascii="Segoe UI" w:hAnsi="Segoe UI" w:cs="Segoe UI"/>
+                <w:b/>
+                <w:bCs/>
+                <w:color w:val="7030A0"/>
+              </w:rPr>
+            </w:pPr>
+            <w:r>
+              <w:rPr>
+                <w:rFonts w:ascii="Segoe UI" w:hAnsi="Segoe UI" w:cs="Segoe UI"/>
+                <w:b/>
+                <w:bCs/>
+                <w:color w:val="7030A0"/>
+              </w:rPr>
+              <w:t>CPU</w:t>
+            </w:r>
+          </w:p>
+        </w:tc>
+        <w:tc>
+          <w:tcPr>
+            <w:tcW w:w="2337" w:type="dxa"/>
+            <w:tcBorders>
+              <w:bottom w:val="single" w:sz="18" w:space="0" w:color="auto"/>
+            </w:tcBorders>
+          </w:tcPr>
+          <w:p>
+            <w:pPr>
+              <w:spacing w:line="276" w:lineRule="auto"/>
+              <w:jc w:val="center"/>
+              <w:cnfStyle w:val="000000000000" w:firstRow="0" w:lastRow="0" w:firstColumn="0" w:lastColumn="0" w:oddVBand="0" w:evenVBand="0" w:oddHBand="0" w:evenHBand="0" w:firstRowFirstColumn="0" w:firstRowLastColumn="0" w:lastRowFirstColumn="0" w:lastRowLastColumn="0"/>
+              <w:rPr>
+                <w:rFonts w:ascii="Segoe UI" w:hAnsi="Segoe UI" w:cs="Segoe UI"/>
+                <w:color w:val="24292E"/>
+              </w:rPr>
+            </w:pPr>
+          </w:p>
+        </w:tc>
+        <w:tc>
+          <w:tcPr>
+            <w:tcW w:w="2338" w:type="dxa"/>
+            <w:tcBorders>
+              <w:bottom w:val="single" w:sz="18" w:space="0" w:color="auto"/>
+            </w:tcBorders>
+          </w:tcPr>
+          <w:p>
+            <w:pPr>
+              <w:spacing w:line="276" w:lineRule="auto"/>
+              <w:jc w:val="center"/>
+              <w:cnfStyle w:val="000000000000" w:firstRow="0" w:lastRow="0" w:firstColumn="0" w:lastColumn="0" w:oddVBand="0" w:evenVBand="0" w:oddHBand="0" w:evenHBand="0" w:firstRowFirstColumn="0" w:firstRowLastColumn="0" w:lastRowFirstColumn="0" w:lastRowLastColumn="0"/>
+              <w:rPr>
+                <w:rFonts w:ascii="Segoe UI" w:hAnsi="Segoe UI" w:cs="Segoe UI"/>
+                <w:color w:val="24292E"/>
+              </w:rPr>
+            </w:pPr>
+          </w:p>
+        </w:tc>
+        <w:tc>
+          <w:tcPr>
+            <w:tcW w:w="2338" w:type="dxa"/>
+            <w:tcBorders>
+              <w:bottom w:val="single" w:sz="18" w:space="0" w:color="auto"/>
+            </w:tcBorders>
+          </w:tcPr>
+          <w:p>
+            <w:pPr>
+              <w:spacing w:line="276" w:lineRule="auto"/>
+              <w:jc w:val="center"/>
+              <w:cnfStyle w:val="000000000000" w:firstRow="0" w:lastRow="0" w:firstColumn="0" w:lastColumn="0" w:oddVBand="0" w:evenVBand="0" w:oddHBand="0" w:evenHBand="0" w:firstRowFirstColumn="0" w:firstRowLastColumn="0" w:lastRowFirstColumn="0" w:lastRowLastColumn="0"/>
+              <w:rPr>
+                <w:rFonts w:ascii="Segoe UI" w:hAnsi="Segoe UI" w:cs="Segoe UI"/>
+                <w:color w:val="24292E"/>
+              </w:rPr>
+            </w:pPr>
+          </w:p>
+        </w:tc>
+      </w:tr>
+      <w:tr>
+        <w:trPr>
+          <w:cnfStyle w:val="000000100000" w:firstRow="0" w:lastRow="0" w:firstColumn="0" w:lastColumn="0" w:oddVBand="0" w:evenVBand="0" w:oddHBand="1" w:evenHBand="0" w:firstRowFirstColumn="0" w:firstRowLastColumn="0" w:lastRowFirstColumn="0" w:lastRowLastColumn="0"/>
+        </w:trPr>
+        <w:tc>
+          <w:tcPr>
+            <w:cnfStyle w:val="001000000000" w:firstRow="0" w:lastRow="0" w:firstColumn="1" w:lastColumn="0" w:oddVBand="0" w:evenVBand="0" w:oddHBand="0" w:evenHBand="0" w:firstRowFirstColumn="0" w:firstRowLastColumn="0" w:lastRowFirstColumn="0" w:lastRowLastColumn="0"/>
+            <w:tcW w:w="2337" w:type="dxa"/>
+            <w:tcBorders>
+              <w:top w:val="single" w:sz="18" w:space="0" w:color="auto"/>
+            </w:tcBorders>
+          </w:tcPr>
+          <w:p>
+            <w:pPr>
+              <w:spacing w:line="276" w:lineRule="auto"/>
+              <w:rPr>
+                <w:rFonts w:ascii="Segoe UI" w:hAnsi="Segoe UI" w:cs="Segoe UI"/>
+                <w:color w:val="24292E"/>
+              </w:rPr>
+            </w:pPr>
+            <w:hyperlink r:id="rId37" w:history="1">
+              <w:r>
+                <w:rPr>
+                  <w:rStyle w:val="Hyperlink"/>
+                  <w:rFonts w:ascii="Arial" w:hAnsi="Arial" w:cs="Arial"/>
+                  <w:color w:val="000000"/>
+                  <w:u w:val="none"/>
+                </w:rPr>
+                <w:t>Intel Core i5-8400</w:t>
+              </w:r>
+            </w:hyperlink>
+          </w:p>
+        </w:tc>
+        <w:tc>
+          <w:tcPr>
+            <w:tcW w:w="2337" w:type="dxa"/>
+            <w:tcBorders>
+              <w:top w:val="single" w:sz="18" w:space="0" w:color="auto"/>
+            </w:tcBorders>
+          </w:tcPr>
+          <w:p>
+            <w:pPr>
+              <w:spacing w:line="276" w:lineRule="auto"/>
+              <w:jc w:val="center"/>
+              <w:cnfStyle w:val="000000100000" w:firstRow="0" w:lastRow="0" w:firstColumn="0" w:lastColumn="0" w:oddVBand="0" w:evenVBand="0" w:oddHBand="1" w:evenHBand="0" w:firstRowFirstColumn="0" w:firstRowLastColumn="0" w:lastRowFirstColumn="0" w:lastRowLastColumn="0"/>
+              <w:rPr>
+                <w:rFonts w:ascii="Segoe UI" w:hAnsi="Segoe UI" w:cs="Segoe UI"/>
+                <w:color w:val="24292E"/>
+              </w:rPr>
+            </w:pPr>
+            <w:r>
+              <w:rPr>
+                <w:rFonts w:ascii="Segoe UI" w:hAnsi="Segoe UI" w:cs="Segoe UI"/>
+                <w:color w:val="24292E"/>
+              </w:rPr>
+              <w:t>7.1063</w:t>
+            </w:r>
+          </w:p>
+        </w:tc>
+        <w:tc>
+          <w:tcPr>
+            <w:tcW w:w="2338" w:type="dxa"/>
+            <w:tcBorders>
+              <w:top w:val="single" w:sz="18" w:space="0" w:color="auto"/>
+            </w:tcBorders>
+          </w:tcPr>
+          <w:p>
+            <w:pPr>
+              <w:spacing w:line="276" w:lineRule="auto"/>
+              <w:jc w:val="center"/>
+              <w:cnfStyle w:val="000000100000" w:firstRow="0" w:lastRow="0" w:firstColumn="0" w:lastColumn="0" w:oddVBand="0" w:evenVBand="0" w:oddHBand="1" w:evenHBand="0" w:firstRowFirstColumn="0" w:firstRowLastColumn="0" w:lastRowFirstColumn="0" w:lastRowLastColumn="0"/>
+              <w:rPr>
+                <w:rFonts w:ascii="Segoe UI" w:hAnsi="Segoe UI" w:cs="Segoe UI"/>
+                <w:color w:val="24292E"/>
+              </w:rPr>
+            </w:pPr>
+            <w:r>
+              <w:rPr>
+                <w:rFonts w:ascii="Segoe UI" w:hAnsi="Segoe UI" w:cs="Segoe UI"/>
+                <w:color w:val="24292E"/>
+              </w:rPr>
+              <w:t>9</w:t>
+            </w:r>
+            <w:r>
+              <w:rPr>
+                <w:rFonts w:ascii="Segoe UI" w:hAnsi="Segoe UI" w:cs="Segoe UI"/>
+                <w:i/>
+                <w:iCs/>
+                <w:color w:val="24292E"/>
+              </w:rPr>
+              <w:t>hr</w:t>
+            </w:r>
+            <w:r>
+              <w:rPr>
+                <w:rFonts w:ascii="Segoe UI" w:hAnsi="Segoe UI" w:cs="Segoe UI"/>
+                <w:color w:val="24292E"/>
+              </w:rPr>
+              <w:t xml:space="preserve"> 32</w:t>
+            </w:r>
+            <w:r>
+              <w:rPr>
+                <w:rFonts w:ascii="Segoe UI" w:hAnsi="Segoe UI" w:cs="Segoe UI"/>
+                <w:i/>
+                <w:iCs/>
+                <w:color w:val="24292E"/>
+              </w:rPr>
+              <w:t>min</w:t>
+            </w:r>
+            <w:r>
+              <w:rPr>
+                <w:rFonts w:ascii="Segoe UI" w:hAnsi="Segoe UI" w:cs="Segoe UI"/>
+                <w:color w:val="24292E"/>
+              </w:rPr>
+              <w:t xml:space="preserve"> 5</w:t>
+            </w:r>
+            <w:r>
+              <w:rPr>
+                <w:rFonts w:ascii="Segoe UI" w:hAnsi="Segoe UI" w:cs="Segoe UI"/>
+                <w:i/>
+                <w:iCs/>
+                <w:color w:val="24292E"/>
+              </w:rPr>
+              <w:t>sec</w:t>
+            </w:r>
+          </w:p>
+        </w:tc>
+        <w:tc>
+          <w:tcPr>
+            <w:tcW w:w="2338" w:type="dxa"/>
+            <w:tcBorders>
+              <w:top w:val="single" w:sz="18" w:space="0" w:color="auto"/>
+            </w:tcBorders>
+          </w:tcPr>
+          <w:p>
+            <w:pPr>
+              <w:spacing w:line="276" w:lineRule="auto"/>
+              <w:jc w:val="center"/>
+              <w:cnfStyle w:val="000000100000" w:firstRow="0" w:lastRow="0" w:firstColumn="0" w:lastColumn="0" w:oddVBand="0" w:evenVBand="0" w:oddHBand="1" w:evenHBand="0" w:firstRowFirstColumn="0" w:firstRowLastColumn="0" w:lastRowFirstColumn="0" w:lastRowLastColumn="0"/>
+              <w:rPr>
+                <w:rFonts w:ascii="Segoe UI" w:hAnsi="Segoe UI" w:cs="Segoe UI"/>
+                <w:color w:val="24292E"/>
+              </w:rPr>
+            </w:pPr>
+            <w:r>
+              <w:rPr>
+                <w:rFonts w:ascii="Segoe UI" w:hAnsi="Segoe UI" w:cs="Segoe UI"/>
+                <w:color w:val="24292E"/>
+              </w:rPr>
+              <w:t>9</w:t>
+            </w:r>
+            <w:r>
+              <w:rPr>
+                <w:rFonts w:ascii="Segoe UI" w:hAnsi="Segoe UI" w:cs="Segoe UI"/>
+                <w:i/>
+                <w:iCs/>
+                <w:color w:val="24292E"/>
+              </w:rPr>
+              <w:t xml:space="preserve">hr </w:t>
+            </w:r>
+            <w:r>
+              <w:rPr>
+                <w:rFonts w:ascii="Segoe UI" w:hAnsi="Segoe UI" w:cs="Segoe UI"/>
+                <w:color w:val="24292E"/>
+              </w:rPr>
+              <w:t>35</w:t>
+            </w:r>
+            <w:r>
+              <w:rPr>
+                <w:rFonts w:ascii="Segoe UI" w:hAnsi="Segoe UI" w:cs="Segoe UI"/>
+                <w:i/>
+                <w:iCs/>
+                <w:color w:val="24292E"/>
+              </w:rPr>
+              <w:t>min</w:t>
+            </w:r>
+            <w:r>
+              <w:rPr>
+                <w:rFonts w:ascii="Segoe UI" w:hAnsi="Segoe UI" w:cs="Segoe UI"/>
+                <w:color w:val="24292E"/>
+              </w:rPr>
+              <w:t xml:space="preserve"> 39</w:t>
+            </w:r>
+            <w:r>
+              <w:rPr>
+                <w:rFonts w:ascii="Segoe UI" w:hAnsi="Segoe UI" w:cs="Segoe UI"/>
+                <w:i/>
+                <w:iCs/>
+                <w:color w:val="24292E"/>
+              </w:rPr>
+              <w:t>sec</w:t>
+            </w:r>
+          </w:p>
+        </w:tc>
+      </w:tr>
+      <w:tr>
+        <w:tc>
+          <w:tcPr>
+            <w:cnfStyle w:val="001000000000" w:firstRow="0" w:lastRow="0" w:firstColumn="1" w:lastColumn="0" w:oddVBand="0" w:evenVBand="0" w:oddHBand="0" w:evenHBand="0" w:firstRowFirstColumn="0" w:firstRowLastColumn="0" w:lastRowFirstColumn="0" w:lastRowLastColumn="0"/>
+            <w:tcW w:w="2337" w:type="dxa"/>
+          </w:tcPr>
+          <w:p>
+            <w:pPr>
+              <w:spacing w:line="276" w:lineRule="auto"/>
+              <w:rPr>
+                <w:rFonts w:ascii="Segoe UI" w:hAnsi="Segoe UI" w:cs="Segoe UI"/>
+                <w:color w:val="24292E"/>
+              </w:rPr>
+            </w:pPr>
+          </w:p>
+        </w:tc>
+        <w:tc>
+          <w:tcPr>
+            <w:tcW w:w="2337" w:type="dxa"/>
+          </w:tcPr>
+          <w:p>
+            <w:pPr>
+              <w:spacing w:line="276" w:lineRule="auto"/>
+              <w:jc w:val="center"/>
+              <w:cnfStyle w:val="000000000000" w:firstRow="0" w:lastRow="0" w:firstColumn="0" w:lastColumn="0" w:oddVBand="0" w:evenVBand="0" w:oddHBand="0" w:evenHBand="0" w:firstRowFirstColumn="0" w:firstRowLastColumn="0" w:lastRowFirstColumn="0" w:lastRowLastColumn="0"/>
+              <w:rPr>
+                <w:rFonts w:ascii="Segoe UI" w:hAnsi="Segoe UI" w:cs="Segoe UI"/>
+                <w:color w:val="24292E"/>
+              </w:rPr>
+            </w:pPr>
+          </w:p>
+        </w:tc>
+        <w:tc>
+          <w:tcPr>
+            <w:tcW w:w="2338" w:type="dxa"/>
+          </w:tcPr>
+          <w:p>
+            <w:pPr>
+              <w:spacing w:line="276" w:lineRule="auto"/>
+              <w:jc w:val="center"/>
+              <w:cnfStyle w:val="000000000000" w:firstRow="0" w:lastRow="0" w:firstColumn="0" w:lastColumn="0" w:oddVBand="0" w:evenVBand="0" w:oddHBand="0" w:evenHBand="0" w:firstRowFirstColumn="0" w:firstRowLastColumn="0" w:lastRowFirstColumn="0" w:lastRowLastColumn="0"/>
+              <w:rPr>
+                <w:rFonts w:ascii="Segoe UI" w:hAnsi="Segoe UI" w:cs="Segoe UI"/>
+                <w:color w:val="24292E"/>
+              </w:rPr>
+            </w:pPr>
+          </w:p>
+        </w:tc>
+        <w:tc>
+          <w:tcPr>
+            <w:tcW w:w="2338" w:type="dxa"/>
+          </w:tcPr>
+          <w:p>
+            <w:pPr>
+              <w:spacing w:line="276" w:lineRule="auto"/>
+              <w:jc w:val="center"/>
+              <w:cnfStyle w:val="000000000000" w:firstRow="0" w:lastRow="0" w:firstColumn="0" w:lastColumn="0" w:oddVBand="0" w:evenVBand="0" w:oddHBand="0" w:evenHBand="0" w:firstRowFirstColumn="0" w:firstRowLastColumn="0" w:lastRowFirstColumn="0" w:lastRowLastColumn="0"/>
+              <w:rPr>
+                <w:rFonts w:ascii="Segoe UI" w:hAnsi="Segoe UI" w:cs="Segoe UI"/>
+                <w:color w:val="24292E"/>
+              </w:rPr>
+            </w:pPr>
+          </w:p>
+        </w:tc>
+      </w:tr>
+      <w:tr>
+        <w:trPr>
+          <w:cnfStyle w:val="000000100000" w:firstRow="0" w:lastRow="0" w:firstColumn="0" w:lastColumn="0" w:oddVBand="0" w:evenVBand="0" w:oddHBand="1" w:evenHBand="0" w:firstRowFirstColumn="0" w:firstRowLastColumn="0" w:lastRowFirstColumn="0" w:lastRowLastColumn="0"/>
+        </w:trPr>
+        <w:tc>
+          <w:tcPr>
+            <w:cnfStyle w:val="001000000000" w:firstRow="0" w:lastRow="0" w:firstColumn="1" w:lastColumn="0" w:oddVBand="0" w:evenVBand="0" w:oddHBand="0" w:evenHBand="0" w:firstRowFirstColumn="0" w:firstRowLastColumn="0" w:lastRowFirstColumn="0" w:lastRowLastColumn="0"/>
+            <w:tcW w:w="2337" w:type="dxa"/>
+          </w:tcPr>
+          <w:p>
+            <w:pPr>
+              <w:spacing w:line="276" w:lineRule="auto"/>
+              <w:rPr>
+                <w:rFonts w:ascii="Segoe UI" w:hAnsi="Segoe UI" w:cs="Segoe UI"/>
+                <w:color w:val="24292E"/>
+              </w:rPr>
+            </w:pPr>
+          </w:p>
+        </w:tc>
+        <w:tc>
+          <w:tcPr>
+            <w:tcW w:w="2337" w:type="dxa"/>
+          </w:tcPr>
+          <w:p>
+            <w:pPr>
+              <w:spacing w:line="276" w:lineRule="auto"/>
+              <w:cnfStyle w:val="000000100000" w:firstRow="0" w:lastRow="0" w:firstColumn="0" w:lastColumn="0" w:oddVBand="0" w:evenVBand="0" w:oddHBand="1" w:evenHBand="0" w:firstRowFirstColumn="0" w:firstRowLastColumn="0" w:lastRowFirstColumn="0" w:lastRowLastColumn="0"/>
+              <w:rPr>
+                <w:rFonts w:ascii="Segoe UI" w:hAnsi="Segoe UI" w:cs="Segoe UI"/>
+                <w:color w:val="24292E"/>
+              </w:rPr>
+            </w:pPr>
+          </w:p>
+        </w:tc>
+        <w:tc>
+          <w:tcPr>
+            <w:tcW w:w="2338" w:type="dxa"/>
+          </w:tcPr>
+          <w:p>
+            <w:pPr>
+              <w:spacing w:line="276" w:lineRule="auto"/>
+              <w:cnfStyle w:val="000000100000" w:firstRow="0" w:lastRow="0" w:firstColumn="0" w:lastColumn="0" w:oddVBand="0" w:evenVBand="0" w:oddHBand="1" w:evenHBand="0" w:firstRowFirstColumn="0" w:firstRowLastColumn="0" w:lastRowFirstColumn="0" w:lastRowLastColumn="0"/>
+              <w:rPr>
+                <w:rFonts w:ascii="Segoe UI" w:hAnsi="Segoe UI" w:cs="Segoe UI"/>
+                <w:color w:val="24292E"/>
+              </w:rPr>
+            </w:pPr>
+          </w:p>
+        </w:tc>
+        <w:tc>
+          <w:tcPr>
+            <w:tcW w:w="2338" w:type="dxa"/>
+          </w:tcPr>
+          <w:p>
+            <w:pPr>
+              <w:spacing w:line="276" w:lineRule="auto"/>
+              <w:cnfStyle w:val="000000100000" w:firstRow="0" w:lastRow="0" w:firstColumn="0" w:lastColumn="0" w:oddVBand="0" w:evenVBand="0" w:oddHBand="1" w:evenHBand="0" w:firstRowFirstColumn="0" w:firstRowLastColumn="0" w:lastRowFirstColumn="0" w:lastRowLastColumn="0"/>
+              <w:rPr>
+                <w:rFonts w:ascii="Segoe UI" w:hAnsi="Segoe UI" w:cs="Segoe UI"/>
+                <w:color w:val="24292E"/>
+              </w:rPr>
+            </w:pPr>
+          </w:p>
+        </w:tc>
+      </w:tr>
+    </w:tbl>
+    <w:p>
+      <w:pPr>
+        <w:spacing w:after="0" w:line="276" w:lineRule="auto"/>
         <w:rPr>
           <w:rFonts w:ascii="Segoe UI" w:eastAsiaTheme="majorEastAsia" w:hAnsi="Segoe UI" w:cs="Segoe UI"/>
           <w:color w:val="24292E"/>
@@ -19575,6 +21576,164 @@
     <w:basedOn w:val="DefaultParagraphFont"/>
     <w:rsid w:val="00ED5F05"/>
   </w:style>
+  <w:style w:type="table" w:styleId="TableGrid">
+    <w:name w:val="Table Grid"/>
+    <w:basedOn w:val="TableNormal"/>
+    <w:uiPriority w:val="39"/>
+    <w:rsid w:val="00CF3069"/>
+    <w:pPr>
+      <w:spacing w:after="0" w:line="240" w:lineRule="auto"/>
+    </w:pPr>
+    <w:tblPr>
+      <w:tblBorders>
+        <w:top w:val="single" w:sz="4" w:space="0" w:color="auto"/>
+        <w:left w:val="single" w:sz="4" w:space="0" w:color="auto"/>
+        <w:bottom w:val="single" w:sz="4" w:space="0" w:color="auto"/>
+        <w:right w:val="single" w:sz="4" w:space="0" w:color="auto"/>
+        <w:insideH w:val="single" w:sz="4" w:space="0" w:color="auto"/>
+        <w:insideV w:val="single" w:sz="4" w:space="0" w:color="auto"/>
+      </w:tblBorders>
+    </w:tblPr>
+  </w:style>
+  <w:style w:type="table" w:styleId="GridTable7Colorful">
+    <w:name w:val="Grid Table 7 Colorful"/>
+    <w:basedOn w:val="TableNormal"/>
+    <w:uiPriority w:val="52"/>
+    <w:rsid w:val="00607FCF"/>
+    <w:pPr>
+      <w:spacing w:after="0" w:line="240" w:lineRule="auto"/>
+    </w:pPr>
+    <w:rPr>
+      <w:color w:val="000000" w:themeColor="text1"/>
+    </w:rPr>
+    <w:tblPr>
+      <w:tblStyleRowBandSize w:val="1"/>
+      <w:tblStyleColBandSize w:val="1"/>
+      <w:tblBorders>
+        <w:top w:val="single" w:sz="4" w:space="0" w:color="666666" w:themeColor="text1" w:themeTint="99"/>
+        <w:left w:val="single" w:sz="4" w:space="0" w:color="666666" w:themeColor="text1" w:themeTint="99"/>
+        <w:bottom w:val="single" w:sz="4" w:space="0" w:color="666666" w:themeColor="text1" w:themeTint="99"/>
+        <w:right w:val="single" w:sz="4" w:space="0" w:color="666666" w:themeColor="text1" w:themeTint="99"/>
+        <w:insideH w:val="single" w:sz="4" w:space="0" w:color="666666" w:themeColor="text1" w:themeTint="99"/>
+        <w:insideV w:val="single" w:sz="4" w:space="0" w:color="666666" w:themeColor="text1" w:themeTint="99"/>
+      </w:tblBorders>
+    </w:tblPr>
+    <w:tblStylePr w:type="firstRow">
+      <w:rPr>
+        <w:b/>
+        <w:bCs/>
+      </w:rPr>
+      <w:tblPr/>
+      <w:tcPr>
+        <w:tcBorders>
+          <w:top w:val="nil"/>
+          <w:left w:val="nil"/>
+          <w:right w:val="nil"/>
+          <w:insideH w:val="nil"/>
+          <w:insideV w:val="nil"/>
+        </w:tcBorders>
+        <w:shd w:val="clear" w:color="auto" w:fill="FFFFFF" w:themeFill="background1"/>
+      </w:tcPr>
+    </w:tblStylePr>
+    <w:tblStylePr w:type="lastRow">
+      <w:rPr>
+        <w:b/>
+        <w:bCs/>
+      </w:rPr>
+      <w:tblPr/>
+      <w:tcPr>
+        <w:tcBorders>
+          <w:left w:val="nil"/>
+          <w:bottom w:val="nil"/>
+          <w:right w:val="nil"/>
+          <w:insideH w:val="nil"/>
+          <w:insideV w:val="nil"/>
+        </w:tcBorders>
+        <w:shd w:val="clear" w:color="auto" w:fill="FFFFFF" w:themeFill="background1"/>
+      </w:tcPr>
+    </w:tblStylePr>
+    <w:tblStylePr w:type="firstCol">
+      <w:pPr>
+        <w:jc w:val="right"/>
+      </w:pPr>
+      <w:rPr>
+        <w:i/>
+        <w:iCs/>
+      </w:rPr>
+      <w:tblPr/>
+      <w:tcPr>
+        <w:tcBorders>
+          <w:top w:val="nil"/>
+          <w:left w:val="nil"/>
+          <w:bottom w:val="nil"/>
+          <w:insideH w:val="nil"/>
+          <w:insideV w:val="nil"/>
+        </w:tcBorders>
+        <w:shd w:val="clear" w:color="auto" w:fill="FFFFFF" w:themeFill="background1"/>
+      </w:tcPr>
+    </w:tblStylePr>
+    <w:tblStylePr w:type="lastCol">
+      <w:rPr>
+        <w:i/>
+        <w:iCs/>
+      </w:rPr>
+      <w:tblPr/>
+      <w:tcPr>
+        <w:tcBorders>
+          <w:top w:val="nil"/>
+          <w:bottom w:val="nil"/>
+          <w:right w:val="nil"/>
+          <w:insideH w:val="nil"/>
+          <w:insideV w:val="nil"/>
+        </w:tcBorders>
+        <w:shd w:val="clear" w:color="auto" w:fill="FFFFFF" w:themeFill="background1"/>
+      </w:tcPr>
+    </w:tblStylePr>
+    <w:tblStylePr w:type="band1Vert">
+      <w:tblPr/>
+      <w:tcPr>
+        <w:shd w:val="clear" w:color="auto" w:fill="CCCCCC" w:themeFill="text1" w:themeFillTint="33"/>
+      </w:tcPr>
+    </w:tblStylePr>
+    <w:tblStylePr w:type="band1Horz">
+      <w:tblPr/>
+      <w:tcPr>
+        <w:shd w:val="clear" w:color="auto" w:fill="CCCCCC" w:themeFill="text1" w:themeFillTint="33"/>
+      </w:tcPr>
+    </w:tblStylePr>
+    <w:tblStylePr w:type="neCell">
+      <w:tblPr/>
+      <w:tcPr>
+        <w:tcBorders>
+          <w:bottom w:val="single" w:sz="4" w:space="0" w:color="666666" w:themeColor="text1" w:themeTint="99"/>
+        </w:tcBorders>
+      </w:tcPr>
+    </w:tblStylePr>
+    <w:tblStylePr w:type="nwCell">
+      <w:tblPr/>
+      <w:tcPr>
+        <w:tcBorders>
+          <w:bottom w:val="single" w:sz="4" w:space="0" w:color="666666" w:themeColor="text1" w:themeTint="99"/>
+        </w:tcBorders>
+      </w:tcPr>
+    </w:tblStylePr>
+    <w:tblStylePr w:type="seCell">
+      <w:tblPr/>
+      <w:tcPr>
+        <w:tcBorders>
+          <w:top w:val="single" w:sz="4" w:space="0" w:color="666666" w:themeColor="text1" w:themeTint="99"/>
+        </w:tcBorders>
+      </w:tcPr>
+    </w:tblStylePr>
+    <w:tblStylePr w:type="swCell">
+      <w:tblPr/>
+      <w:tcPr>
+        <w:tcBorders>
+          <w:top w:val="single" w:sz="4" w:space="0" w:color="666666" w:themeColor="text1" w:themeTint="99"/>
+        </w:tcBorders>
+      </w:tcPr>
+    </w:tblStylePr>
+  </w:style>
 </w:styles>
 </file>
 
@@ -19878,7 +22037,7 @@
 </file>
 
 <file path=customXml/itemProps1.xml><?xml version="1.0" encoding="utf-8"?>
-<ds:datastoreItem xmlns:ds="http://schemas.openxmlformats.org/officeDocument/2006/customXml" ds:itemID="{19C32176-A3FE-4414-B18E-959C1B26B26C}">
+<ds:datastoreItem xmlns:ds="http://schemas.openxmlformats.org/officeDocument/2006/customXml" ds:itemID="{31B8EC75-3765-4B04-9911-8F90AC676EB9}">
   <ds:schemaRefs>
     <ds:schemaRef ds:uri="http://schemas.openxmlformats.org/officeDocument/2006/bibliography"/>
   </ds:schemaRefs>

</xml_diff>